<commit_message>
se me había olvidado hacer commit
</commit_message>
<xml_diff>
--- a/Documents/propuesta.docx
+++ b/Documents/propuesta.docx
@@ -83,17 +83,6 @@
           </w:r>
         </w:p>
         <w:p>
-          <w:pPr>
-            <w:sectPr>
-              <w:footerReference w:type="default" r:id="rId9"/>
-              <w:pgSz w:w="11906" w:h="16838"/>
-              <w:pgMar w:top="1417" w:right="1701" w:bottom="1417" w:left="1701" w:header="708" w:footer="708" w:gutter="0"/>
-              <w:pgNumType w:start="0"/>
-              <w:cols w:space="708"/>
-              <w:titlePg/>
-              <w:docGrid w:linePitch="360"/>
-            </w:sectPr>
-          </w:pPr>
           <w:r>
             <w:rPr>
               <w:noProof/>
@@ -162,6 +151,7 @@
                                     <w:color w:val="595959" w:themeColor="text1" w:themeTint="A6"/>
                                     <w:sz w:val="28"/>
                                     <w:szCs w:val="28"/>
+                                    <w14:ligatures w14:val="none"/>
                                   </w:rPr>
                                   <w:alias w:val="Author"/>
                                   <w:id w:val="789243997"/>
@@ -184,48 +174,9 @@
                                         <w:color w:val="595959" w:themeColor="text1" w:themeTint="A6"/>
                                         <w:sz w:val="28"/>
                                         <w:szCs w:val="28"/>
+                                        <w14:ligatures w14:val="none"/>
                                       </w:rPr>
-                                      <w:t xml:space="preserve">Alejandro </w:t>
-                                    </w:r>
-                                    <w:r>
-                                      <w:rPr>
-                                        <w:color w:val="595959" w:themeColor="text1" w:themeTint="A6"/>
-                                        <w:sz w:val="28"/>
-                                        <w:szCs w:val="28"/>
-                                      </w:rPr>
-                                      <w:t xml:space="preserve">Vaz (1ºBTO-A), Jorge </w:t>
-                                    </w:r>
-                                    <w:r>
-                                      <w:rPr>
-                                        <w:color w:val="595959" w:themeColor="text1" w:themeTint="A6"/>
-                                        <w:sz w:val="28"/>
-                                        <w:szCs w:val="28"/>
-                                      </w:rPr>
-                                      <w:t>Briñas</w:t>
-                                    </w:r>
-                                    <w:r>
-                                      <w:rPr>
-                                        <w:color w:val="595959" w:themeColor="text1" w:themeTint="A6"/>
-                                        <w:sz w:val="28"/>
-                                        <w:szCs w:val="28"/>
-                                      </w:rPr>
-                                      <w:t xml:space="preserve"> (3ºESO-</w:t>
-                                    </w:r>
-                                    <w:r>
-                                      <w:rPr>
-                                        <w:color w:val="595959" w:themeColor="text1" w:themeTint="A6"/>
-                                        <w:sz w:val="28"/>
-                                        <w:szCs w:val="28"/>
-                                      </w:rPr>
-                                      <w:t>A</w:t>
-                                    </w:r>
-                                    <w:r>
-                                      <w:rPr>
-                                        <w:color w:val="595959" w:themeColor="text1" w:themeTint="A6"/>
-                                        <w:sz w:val="28"/>
-                                        <w:szCs w:val="28"/>
-                                      </w:rPr>
-                                      <w:t>)</w:t>
+                                      <w:t>Jorge Briñas (3ºESO-A), Alejandro Vaz (1ºBTO-A)</w:t>
                                     </w:r>
                                   </w:p>
                                 </w:sdtContent>
@@ -260,6 +211,7 @@
                               <w:color w:val="595959" w:themeColor="text1" w:themeTint="A6"/>
                               <w:sz w:val="28"/>
                               <w:szCs w:val="28"/>
+                              <w14:ligatures w14:val="none"/>
                             </w:rPr>
                             <w:alias w:val="Author"/>
                             <w:id w:val="789243997"/>
@@ -282,48 +234,9 @@
                                   <w:color w:val="595959" w:themeColor="text1" w:themeTint="A6"/>
                                   <w:sz w:val="28"/>
                                   <w:szCs w:val="28"/>
+                                  <w14:ligatures w14:val="none"/>
                                 </w:rPr>
-                                <w:t xml:space="preserve">Alejandro </w:t>
-                              </w:r>
-                              <w:r>
-                                <w:rPr>
-                                  <w:color w:val="595959" w:themeColor="text1" w:themeTint="A6"/>
-                                  <w:sz w:val="28"/>
-                                  <w:szCs w:val="28"/>
-                                </w:rPr>
-                                <w:t xml:space="preserve">Vaz (1ºBTO-A), Jorge </w:t>
-                              </w:r>
-                              <w:r>
-                                <w:rPr>
-                                  <w:color w:val="595959" w:themeColor="text1" w:themeTint="A6"/>
-                                  <w:sz w:val="28"/>
-                                  <w:szCs w:val="28"/>
-                                </w:rPr>
-                                <w:t>Briñas</w:t>
-                              </w:r>
-                              <w:r>
-                                <w:rPr>
-                                  <w:color w:val="595959" w:themeColor="text1" w:themeTint="A6"/>
-                                  <w:sz w:val="28"/>
-                                  <w:szCs w:val="28"/>
-                                </w:rPr>
-                                <w:t xml:space="preserve"> (3ºESO-</w:t>
-                              </w:r>
-                              <w:r>
-                                <w:rPr>
-                                  <w:color w:val="595959" w:themeColor="text1" w:themeTint="A6"/>
-                                  <w:sz w:val="28"/>
-                                  <w:szCs w:val="28"/>
-                                </w:rPr>
-                                <w:t>A</w:t>
-                              </w:r>
-                              <w:r>
-                                <w:rPr>
-                                  <w:color w:val="595959" w:themeColor="text1" w:themeTint="A6"/>
-                                  <w:sz w:val="28"/>
-                                  <w:szCs w:val="28"/>
-                                </w:rPr>
-                                <w:t>)</w:t>
+                                <w:t>Jorge Briñas (3ºESO-A), Alejandro Vaz (1ºBTO-A)</w:t>
                               </w:r>
                             </w:p>
                           </w:sdtContent>
@@ -577,6 +490,30 @@
         </w:p>
       </w:sdtContent>
     </w:sdt>
+    <w:p>
+      <w:r>
+        <w:br w:type="page"/>
+      </w:r>
+    </w:p>
+    <w:p>
+      <w:r>
+        <w:lastRenderedPageBreak/>
+        <w:br w:type="page"/>
+      </w:r>
+    </w:p>
+    <w:p>
+      <w:pPr>
+        <w:sectPr>
+          <w:footerReference w:type="default" r:id="rId9"/>
+          <w:pgSz w:w="11906" w:h="16838"/>
+          <w:pgMar w:top="1417" w:right="1701" w:bottom="1417" w:left="1701" w:header="708" w:footer="708" w:gutter="0"/>
+          <w:pgNumType w:start="0"/>
+          <w:cols w:space="708"/>
+          <w:titlePg/>
+          <w:docGrid w:linePitch="360"/>
+        </w:sectPr>
+      </w:pPr>
+    </w:p>
     <w:bookmarkStart w:id="0" w:name="índice" w:displacedByCustomXml="next"/>
     <w:sdt>
       <w:sdtPr>
@@ -1574,8 +1511,8 @@
           <w14:ligatures w14:val="none"/>
         </w:rPr>
       </w:pPr>
-      <w:bookmarkStart w:id="1" w:name="introducción"/>
-      <w:bookmarkStart w:id="2" w:name="_Toc177910955"/>
+      <w:bookmarkStart w:id="1" w:name="_Toc177910955"/>
+      <w:bookmarkStart w:id="2" w:name="introducción"/>
       <w:bookmarkEnd w:id="0"/>
       <w:r>
         <w:rPr>
@@ -1588,7 +1525,7 @@
         <w:lastRenderedPageBreak/>
         <w:t>Introducción</w:t>
       </w:r>
-      <w:bookmarkEnd w:id="2"/>
+      <w:bookmarkEnd w:id="1"/>
     </w:p>
     <w:p>
       <w:pPr>
@@ -1918,7 +1855,29 @@
           <w:lang w:val="en-US"/>
           <w14:ligatures w14:val="none"/>
         </w:rPr>
-        <w:t xml:space="preserve"> Varios años después, estamos aquí intentando orientar a otras personas y ayudarlas a aprender, y tenemos una base de conocimientos grande: HTML, CSS, JavaScript, Python, C++, desarrollo web, GitHub, Visual Studio Code…</w:t>
+        <w:t xml:space="preserve"> Varios años después, </w:t>
+      </w:r>
+      <w:r>
+        <w:rPr>
+          <w:rFonts w:ascii="Calibri" w:eastAsia="Aptos" w:hAnsi="Calibri" w:cs="Calibri"/>
+          <w:kern w:val="0"/>
+          <w:sz w:val="24"/>
+          <w:szCs w:val="24"/>
+          <w:lang w:val="en-US"/>
+          <w14:ligatures w14:val="none"/>
+        </w:rPr>
+        <w:t>queremos</w:t>
+      </w:r>
+      <w:r>
+        <w:rPr>
+          <w:rFonts w:ascii="Calibri" w:eastAsia="Aptos" w:hAnsi="Calibri" w:cs="Calibri"/>
+          <w:kern w:val="0"/>
+          <w:sz w:val="24"/>
+          <w:szCs w:val="24"/>
+          <w:lang w:val="en-US"/>
+          <w14:ligatures w14:val="none"/>
+        </w:rPr>
+        <w:t xml:space="preserve"> orientar a otras personas y ayudarlas a aprender, y tenemos una base de conocimientos grande: HTML, CSS, JavaScript, Python, desarrollo web, GitHub, Visual Studio Code…</w:t>
       </w:r>
     </w:p>
     <w:p>
@@ -1939,7 +1898,7 @@
           <w:rFonts w:ascii="Calibri" w:hAnsi="Calibri" w:cs="Calibri"/>
         </w:rPr>
         <w:pict w14:anchorId="3C8A93DC">
-          <v:rect id="_x0000_i1070" style="width:0;height:1.5pt" o:hralign="center" o:hrstd="t" o:hr="t"/>
+          <v:rect id="_x0000_i1025" style="width:0;height:1.5pt" o:hralign="center" o:hrstd="t" o:hr="t"/>
         </w:pict>
       </w:r>
     </w:p>
@@ -1957,7 +1916,7 @@
         </w:rPr>
       </w:pPr>
       <w:bookmarkStart w:id="3" w:name="objetivos"/>
-      <w:bookmarkEnd w:id="1"/>
+      <w:bookmarkEnd w:id="2"/>
       <w:r>
         <w:rPr>
           <w:rFonts w:ascii="Calibri" w:eastAsia="Aptos" w:hAnsi="Calibri" w:cs="Calibri"/>
@@ -2127,7 +2086,29 @@
           <w:lang w:val="en-US"/>
           <w14:ligatures w14:val="none"/>
         </w:rPr>
-        <w:t>Pasarnolo bien haciendo proyectos.</w:t>
+        <w:t>Pas</w:t>
+      </w:r>
+      <w:r>
+        <w:rPr>
+          <w:rFonts w:ascii="Calibri" w:eastAsia="Aptos" w:hAnsi="Calibri" w:cs="Calibri"/>
+          <w:kern w:val="0"/>
+          <w:sz w:val="24"/>
+          <w:szCs w:val="24"/>
+          <w:lang w:val="en-US"/>
+          <w14:ligatures w14:val="none"/>
+        </w:rPr>
+        <w:t>á</w:t>
+      </w:r>
+      <w:r>
+        <w:rPr>
+          <w:rFonts w:ascii="Calibri" w:eastAsia="Aptos" w:hAnsi="Calibri" w:cs="Calibri"/>
+          <w:kern w:val="0"/>
+          <w:sz w:val="24"/>
+          <w:szCs w:val="24"/>
+          <w:lang w:val="en-US"/>
+          <w14:ligatures w14:val="none"/>
+        </w:rPr>
+        <w:t>rnolo bien haciendo proyectos.</w:t>
       </w:r>
     </w:p>
     <w:p>
@@ -2176,7 +2157,29 @@
           <w:lang w:val="en-US"/>
           <w14:ligatures w14:val="none"/>
         </w:rPr>
-        <w:t xml:space="preserve"> incapié en enseñar a programar. Porque hoy en día no solo los programadores programan. </w:t>
+        <w:t xml:space="preserve"> </w:t>
+      </w:r>
+      <w:r>
+        <w:rPr>
+          <w:rFonts w:ascii="Calibri" w:eastAsia="Aptos" w:hAnsi="Calibri" w:cs="Calibri"/>
+          <w:kern w:val="0"/>
+          <w:sz w:val="24"/>
+          <w:szCs w:val="24"/>
+          <w:lang w:val="en-US"/>
+          <w14:ligatures w14:val="none"/>
+        </w:rPr>
+        <w:t>h</w:t>
+      </w:r>
+      <w:r>
+        <w:rPr>
+          <w:rFonts w:ascii="Calibri" w:eastAsia="Aptos" w:hAnsi="Calibri" w:cs="Calibri"/>
+          <w:kern w:val="0"/>
+          <w:sz w:val="24"/>
+          <w:szCs w:val="24"/>
+          <w:lang w:val="en-US"/>
+          <w14:ligatures w14:val="none"/>
+        </w:rPr>
+        <w:t xml:space="preserve">incapié en enseñar a programar. Porque hoy en día no solo los programadores programan. </w:t>
       </w:r>
       <w:r>
         <w:rPr>
@@ -2248,7 +2251,73 @@
           <w:lang w:val="en-US"/>
           <w14:ligatures w14:val="none"/>
         </w:rPr>
-        <w:t xml:space="preserve"> necesitan saber crear sus propios programas para sus proyectos.</w:t>
+        <w:t xml:space="preserve"> necesitan saber crear </w:t>
+      </w:r>
+      <w:r>
+        <w:rPr>
+          <w:rFonts w:ascii="Calibri" w:eastAsia="Aptos" w:hAnsi="Calibri" w:cs="Calibri"/>
+          <w:kern w:val="0"/>
+          <w:sz w:val="24"/>
+          <w:szCs w:val="24"/>
+          <w:lang w:val="en-US"/>
+          <w14:ligatures w14:val="none"/>
+        </w:rPr>
+        <w:t>y usar los</w:t>
+      </w:r>
+      <w:r>
+        <w:rPr>
+          <w:rFonts w:ascii="Calibri" w:eastAsia="Aptos" w:hAnsi="Calibri" w:cs="Calibri"/>
+          <w:kern w:val="0"/>
+          <w:sz w:val="24"/>
+          <w:szCs w:val="24"/>
+          <w:lang w:val="en-US"/>
+          <w14:ligatures w14:val="none"/>
+        </w:rPr>
+        <w:t xml:space="preserve"> propios programas </w:t>
+      </w:r>
+      <w:r>
+        <w:rPr>
+          <w:rFonts w:ascii="Calibri" w:eastAsia="Aptos" w:hAnsi="Calibri" w:cs="Calibri"/>
+          <w:kern w:val="0"/>
+          <w:sz w:val="24"/>
+          <w:szCs w:val="24"/>
+          <w:lang w:val="en-US"/>
+          <w14:ligatures w14:val="none"/>
+        </w:rPr>
+        <w:t xml:space="preserve">específicos </w:t>
+      </w:r>
+      <w:r>
+        <w:rPr>
+          <w:rFonts w:ascii="Calibri" w:eastAsia="Aptos" w:hAnsi="Calibri" w:cs="Calibri"/>
+          <w:kern w:val="0"/>
+          <w:sz w:val="24"/>
+          <w:szCs w:val="24"/>
+          <w:lang w:val="en-US"/>
+          <w14:ligatures w14:val="none"/>
+        </w:rPr>
+        <w:t xml:space="preserve">para </w:t>
+      </w:r>
+      <w:r>
+        <w:rPr>
+          <w:rFonts w:ascii="Calibri" w:eastAsia="Aptos" w:hAnsi="Calibri" w:cs="Calibri"/>
+          <w:kern w:val="0"/>
+          <w:sz w:val="24"/>
+          <w:szCs w:val="24"/>
+          <w:lang w:val="en-US"/>
+          <w14:ligatures w14:val="none"/>
+        </w:rPr>
+        <w:t>sus</w:t>
+      </w:r>
+      <w:r>
+        <w:rPr>
+          <w:rFonts w:ascii="Calibri" w:eastAsia="Aptos" w:hAnsi="Calibri" w:cs="Calibri"/>
+          <w:kern w:val="0"/>
+          <w:sz w:val="24"/>
+          <w:szCs w:val="24"/>
+          <w:lang w:val="en-US"/>
+          <w14:ligatures w14:val="none"/>
+        </w:rPr>
+        <w:t xml:space="preserve"> proyectos.</w:t>
       </w:r>
     </w:p>
     <w:p>
@@ -2323,17 +2392,9 @@
       </w:r>
       <w:r>
         <w:rPr>
-          <w:rFonts w:ascii="Calibri" w:eastAsia="Aptos" w:hAnsi="Calibri" w:cs="Calibri"/>
-          <w:kern w:val="0"/>
-          <w:szCs w:val="24"/>
-          <w:lang w:val="en-US"/>
-          <w14:glow w14:rad="228600">
-            <w14:schemeClr w14:val="accent3">
-              <w14:alpha w14:val="60000"/>
-              <w14:satMod w14:val="175000"/>
-            </w14:schemeClr>
-          </w14:glow>
-          <w14:ligatures w14:val="none"/>
+          <w:rFonts w:ascii="Consolas" w:hAnsi="Consolas"/>
+          <w:color w:val="D4D4D4"/>
+          <w:lang w:val="en-GB"/>
         </w:rPr>
         <w:t>+</w:t>
       </w:r>
@@ -2417,7 +2478,29 @@
           <w:lang w:val="en-US"/>
           <w14:ligatures w14:val="none"/>
         </w:rPr>
-        <w:t xml:space="preserve"> y eso es lo que queremos enseñar. Nosotros hemos creado programas que nos han simplificado mucho la vida (ejemplo: para estudiarnos las valencias en Física y Química, hemos hecho un programa que nos las preguntaba y decía si era correcto o no).</w:t>
+        <w:t xml:space="preserve"> y eso es lo que queremos enseñar. Nosotros hemos creado programas que nos han simplificado mucho la vida (ejemplo: para estudiarnos las valencias en Física y Química, hemos hecho un programa que nos las preguntaba y decía si era correcto o no</w:t>
+      </w:r>
+      <w:r>
+        <w:rPr>
+          <w:rFonts w:ascii="Calibri" w:eastAsia="Aptos" w:hAnsi="Calibri" w:cs="Calibri"/>
+          <w:kern w:val="0"/>
+          <w:sz w:val="24"/>
+          <w:szCs w:val="24"/>
+          <w:lang w:val="en-US"/>
+          <w14:ligatures w14:val="none"/>
+        </w:rPr>
+        <w:t>; entre otros</w:t>
+      </w:r>
+      <w:r>
+        <w:rPr>
+          <w:rFonts w:ascii="Calibri" w:eastAsia="Aptos" w:hAnsi="Calibri" w:cs="Calibri"/>
+          <w:kern w:val="0"/>
+          <w:sz w:val="24"/>
+          <w:szCs w:val="24"/>
+          <w:lang w:val="en-US"/>
+          <w14:ligatures w14:val="none"/>
+        </w:rPr>
+        <w:t>).</w:t>
       </w:r>
       <w:r>
         <w:rPr>
@@ -2449,7 +2532,7 @@
           <w:rFonts w:ascii="Calibri" w:hAnsi="Calibri" w:cs="Calibri"/>
         </w:rPr>
         <w:pict w14:anchorId="2B573624">
-          <v:rect id="_x0000_i1071" style="width:0;height:1.5pt" o:hralign="center" o:hrstd="t" o:hr="t"/>
+          <v:rect id="_x0000_i1026" style="width:0;height:1.5pt" o:hralign="center" o:hrstd="t" o:hr="t"/>
         </w:pict>
       </w:r>
     </w:p>
@@ -2562,27 +2645,6 @@
         <w:jc w:val="both"/>
         <w:rPr>
           <w:rFonts w:ascii="Calibri" w:eastAsia="Aptos" w:hAnsi="Calibri" w:cs="Calibri"/>
-          <w:kern w:val="0"/>
-          <w:sz w:val="24"/>
-          <w:szCs w:val="24"/>
-          <w:lang w:val="en-US"/>
-          <w14:ligatures w14:val="none"/>
-        </w:rPr>
-      </w:pPr>
-      <w:r>
-        <w:rPr>
-          <w:rFonts w:ascii="Calibri" w:eastAsia="Aptos" w:hAnsi="Calibri" w:cs="Calibri"/>
-          <w:kern w:val="0"/>
-          <w:sz w:val="24"/>
-          <w:szCs w:val="24"/>
-          <w:lang w:val="en-US"/>
-          <w14:ligatures w14:val="none"/>
-        </w:rPr>
-        <w:t xml:space="preserve">Todos tenemos habilidades e intereses diferentes. Por eso, en vez de hacer este club un club centralizado, </w:t>
-      </w:r>
-      <w:r>
-        <w:rPr>
-          <w:rFonts w:ascii="Calibri" w:eastAsia="Aptos" w:hAnsi="Calibri" w:cs="Calibri"/>
           <w:b/>
           <w:bCs/>
           <w:kern w:val="0"/>
@@ -2591,7 +2653,140 @@
           <w:lang w:val="en-US"/>
           <w14:ligatures w14:val="none"/>
         </w:rPr>
+      </w:pPr>
+      <w:r>
+        <w:rPr>
+          <w:rFonts w:ascii="Calibri" w:eastAsia="Aptos" w:hAnsi="Calibri" w:cs="Calibri"/>
+          <w:kern w:val="0"/>
+          <w:sz w:val="24"/>
+          <w:szCs w:val="24"/>
+          <w:lang w:val="en-US"/>
+          <w14:ligatures w14:val="none"/>
+        </w:rPr>
+        <w:t xml:space="preserve">Todos tenemos habilidades e intereses diferentes. Por eso, en vez de hacer este club un club centralizado, </w:t>
+      </w:r>
+      <w:r>
+        <w:rPr>
+          <w:rFonts w:ascii="Calibri" w:eastAsia="Aptos" w:hAnsi="Calibri" w:cs="Calibri"/>
+          <w:b/>
+          <w:bCs/>
+          <w:kern w:val="0"/>
+          <w:sz w:val="24"/>
+          <w:szCs w:val="24"/>
+          <w:lang w:val="en-US"/>
+          <w14:ligatures w14:val="none"/>
+        </w:rPr>
         <w:t>queremos dejar que todos los integrantes puedan decidir libremente qué quieren hacer.</w:t>
+      </w:r>
+    </w:p>
+    <w:p>
+      <w:pPr>
+        <w:spacing w:before="180" w:after="180" w:line="240" w:lineRule="auto"/>
+        <w:jc w:val="both"/>
+        <w:rPr>
+          <w:rFonts w:ascii="Calibri" w:eastAsia="Aptos" w:hAnsi="Calibri" w:cs="Calibri"/>
+          <w:kern w:val="0"/>
+          <w:sz w:val="24"/>
+          <w:szCs w:val="24"/>
+          <w:lang w:val="en-US"/>
+          <w14:ligatures w14:val="none"/>
+        </w:rPr>
+      </w:pPr>
+      <w:r>
+        <w:rPr>
+          <w:rFonts w:ascii="Calibri" w:eastAsia="Aptos" w:hAnsi="Calibri" w:cs="Calibri"/>
+          <w:kern w:val="0"/>
+          <w:sz w:val="24"/>
+          <w:szCs w:val="24"/>
+          <w:lang w:val="en-US"/>
+          <w14:ligatures w14:val="none"/>
+        </w:rPr>
+        <w:t xml:space="preserve">Aun así, </w:t>
+      </w:r>
+      <w:r>
+        <w:rPr>
+          <w:rFonts w:ascii="Calibri" w:eastAsia="Aptos" w:hAnsi="Calibri" w:cs="Calibri"/>
+          <w:b/>
+          <w:bCs/>
+          <w:kern w:val="0"/>
+          <w:sz w:val="24"/>
+          <w:szCs w:val="24"/>
+          <w:lang w:val="en-US"/>
+          <w14:ligatures w14:val="none"/>
+        </w:rPr>
+        <w:t>todos los integrantes del grupo deberán conocer la base de la programación,</w:t>
+      </w:r>
+      <w:r>
+        <w:rPr>
+          <w:rFonts w:ascii="Calibri" w:eastAsia="Aptos" w:hAnsi="Calibri" w:cs="Calibri"/>
+          <w:kern w:val="0"/>
+          <w:sz w:val="24"/>
+          <w:szCs w:val="24"/>
+          <w:lang w:val="en-US"/>
+          <w14:ligatures w14:val="none"/>
+        </w:rPr>
+        <w:t xml:space="preserve"> son tres habilidades imprescindibles para poder programar: saber usar </w:t>
+      </w:r>
+      <w:r>
+        <w:rPr>
+          <w:rFonts w:ascii="Calibri" w:eastAsia="Aptos" w:hAnsi="Calibri" w:cs="Calibri"/>
+          <w:b/>
+          <w:bCs/>
+          <w:kern w:val="0"/>
+          <w:sz w:val="24"/>
+          <w:szCs w:val="24"/>
+          <w:lang w:val="en-US"/>
+          <w14:ligatures w14:val="none"/>
+        </w:rPr>
+        <w:t>Visual Studio Code,</w:t>
+      </w:r>
+      <w:r>
+        <w:rPr>
+          <w:rFonts w:ascii="Calibri" w:eastAsia="Aptos" w:hAnsi="Calibri" w:cs="Calibri"/>
+          <w:kern w:val="0"/>
+          <w:sz w:val="24"/>
+          <w:szCs w:val="24"/>
+          <w:lang w:val="en-US"/>
+          <w14:ligatures w14:val="none"/>
+        </w:rPr>
+        <w:t xml:space="preserve"> trabajar de forma colaborativa en </w:t>
+      </w:r>
+      <w:r>
+        <w:rPr>
+          <w:rFonts w:ascii="Calibri" w:eastAsia="Aptos" w:hAnsi="Calibri" w:cs="Calibri"/>
+          <w:b/>
+          <w:bCs/>
+          <w:kern w:val="0"/>
+          <w:sz w:val="24"/>
+          <w:szCs w:val="24"/>
+          <w:lang w:val="en-US"/>
+          <w14:ligatures w14:val="none"/>
+        </w:rPr>
+        <w:t>GitHub</w:t>
+      </w:r>
+      <w:r>
+        <w:rPr>
+          <w:rFonts w:ascii="Calibri" w:eastAsia="Aptos" w:hAnsi="Calibri" w:cs="Calibri"/>
+          <w:kern w:val="0"/>
+          <w:sz w:val="24"/>
+          <w:szCs w:val="24"/>
+          <w:lang w:val="en-US"/>
+          <w14:ligatures w14:val="none"/>
+        </w:rPr>
+        <w:t xml:space="preserve"> y tener nociones básicas de </w:t>
+      </w:r>
+      <w:r>
+        <w:rPr>
+          <w:rFonts w:ascii="Calibri" w:eastAsia="Aptos" w:hAnsi="Calibri" w:cs="Calibri"/>
+          <w:b/>
+          <w:bCs/>
+          <w:kern w:val="0"/>
+          <w:sz w:val="24"/>
+          <w:szCs w:val="24"/>
+          <w:lang w:val="en-US"/>
+          <w14:ligatures w14:val="none"/>
+        </w:rPr>
+        <w:t>Python.</w:t>
       </w:r>
     </w:p>
     <w:p>
@@ -2744,8 +2939,8 @@
           <w14:ligatures w14:val="none"/>
         </w:rPr>
       </w:pPr>
-      <w:bookmarkStart w:id="7" w:name="clases-entre-nosotros-25-del-tiempo"/>
-      <w:bookmarkStart w:id="8" w:name="_Toc177910958"/>
+      <w:bookmarkStart w:id="7" w:name="_Toc177910958"/>
+      <w:bookmarkStart w:id="8" w:name="clases-entre-nosotros-25-del-tiempo"/>
       <w:r>
         <w:rPr>
           <w:rFonts w:ascii="Calibri" w:hAnsi="Calibri" w:cs="Calibri"/>
@@ -2756,7 +2951,7 @@
         </w:rPr>
         <w:t>Clases entre nosotros: 25% del tiempo</w:t>
       </w:r>
-      <w:bookmarkEnd w:id="8"/>
+      <w:bookmarkEnd w:id="7"/>
     </w:p>
     <w:p>
       <w:pPr>
@@ -2804,32 +2999,29 @@
           <w:lang w:val="en-US"/>
           <w14:ligatures w14:val="none"/>
         </w:rPr>
-        <w:t xml:space="preserve"> También nos enseñaremos entre nosotros cómo usar las herramientas básicas de programación que todo el mundo tiene que saber utilizar como Visual Studio Code, GitHub, entre otros.</w:t>
-      </w:r>
-    </w:p>
-    <w:p>
-      <w:pPr>
-        <w:spacing w:before="180" w:after="180" w:line="240" w:lineRule="auto"/>
-        <w:jc w:val="both"/>
-        <w:rPr>
-          <w:rFonts w:ascii="Calibri" w:eastAsia="Aptos" w:hAnsi="Calibri" w:cs="Calibri"/>
-          <w:kern w:val="0"/>
-          <w:sz w:val="24"/>
-          <w:szCs w:val="24"/>
-          <w:lang w:val="en-US"/>
-          <w14:ligatures w14:val="none"/>
-        </w:rPr>
-      </w:pPr>
-      <w:r>
-        <w:rPr>
-          <w:rFonts w:ascii="Calibri" w:eastAsia="Aptos" w:hAnsi="Calibri" w:cs="Calibri"/>
-          <w:kern w:val="0"/>
-          <w:sz w:val="24"/>
-          <w:szCs w:val="24"/>
-          <w:lang w:val="en-US"/>
-          <w14:ligatures w14:val="none"/>
-        </w:rPr>
-        <w:t xml:space="preserve">Clases sobre: </w:t>
+        <w:t xml:space="preserve"> </w:t>
+      </w:r>
+      <w:r>
+        <w:rPr>
+          <w:rFonts w:ascii="Calibri" w:eastAsia="Aptos" w:hAnsi="Calibri" w:cs="Calibri"/>
+          <w:kern w:val="0"/>
+          <w:sz w:val="24"/>
+          <w:szCs w:val="24"/>
+          <w:lang w:val="en-US"/>
+          <w14:ligatures w14:val="none"/>
+        </w:rPr>
+        <w:t>Daremos c</w:t>
+      </w:r>
+      <w:r>
+        <w:rPr>
+          <w:rFonts w:ascii="Calibri" w:eastAsia="Aptos" w:hAnsi="Calibri" w:cs="Calibri"/>
+          <w:kern w:val="0"/>
+          <w:sz w:val="24"/>
+          <w:szCs w:val="24"/>
+          <w:lang w:val="en-US"/>
+          <w14:ligatures w14:val="none"/>
+        </w:rPr>
+        <w:t xml:space="preserve">lases sobre: </w:t>
       </w:r>
     </w:p>
     <w:p>
@@ -2979,6 +3171,103 @@
     </w:p>
     <w:p>
       <w:pPr>
+        <w:spacing w:before="180" w:after="180" w:line="240" w:lineRule="auto"/>
+        <w:jc w:val="both"/>
+        <w:rPr>
+          <w:rFonts w:ascii="Calibri" w:eastAsia="Aptos" w:hAnsi="Calibri" w:cs="Calibri"/>
+          <w:kern w:val="0"/>
+          <w:sz w:val="24"/>
+          <w:szCs w:val="24"/>
+          <w:lang w:val="en-US"/>
+          <w14:ligatures w14:val="none"/>
+        </w:rPr>
+      </w:pPr>
+      <w:r>
+        <w:rPr>
+          <w:rFonts w:ascii="Calibri" w:eastAsia="Aptos" w:hAnsi="Calibri" w:cs="Calibri"/>
+          <w:kern w:val="0"/>
+          <w:sz w:val="24"/>
+          <w:szCs w:val="24"/>
+          <w:lang w:val="en-US"/>
+          <w14:ligatures w14:val="none"/>
+        </w:rPr>
+        <w:t xml:space="preserve">Esto puede cambiar en el futuro, ya que por ahora somos solo dos y </w:t>
+      </w:r>
+      <w:r>
+        <w:rPr>
+          <w:rFonts w:ascii="Calibri" w:eastAsia="Aptos" w:hAnsi="Calibri" w:cs="Calibri"/>
+          <w:b/>
+          <w:bCs/>
+          <w:kern w:val="0"/>
+          <w:sz w:val="24"/>
+          <w:szCs w:val="24"/>
+          <w:lang w:val="en-US"/>
+          <w14:ligatures w14:val="none"/>
+        </w:rPr>
+        <w:t>estamos limitados a lo que sabemos actualmente.</w:t>
+      </w:r>
+      <w:r>
+        <w:rPr>
+          <w:rFonts w:ascii="Calibri" w:eastAsia="Aptos" w:hAnsi="Calibri" w:cs="Calibri"/>
+          <w:kern w:val="0"/>
+          <w:sz w:val="24"/>
+          <w:szCs w:val="24"/>
+          <w:lang w:val="en-US"/>
+          <w14:ligatures w14:val="none"/>
+        </w:rPr>
+        <w:t xml:space="preserve"> Los integrantes también dispondrán de </w:t>
+      </w:r>
+      <w:r>
+        <w:rPr>
+          <w:rFonts w:ascii="Calibri" w:eastAsia="Aptos" w:hAnsi="Calibri" w:cs="Calibri"/>
+          <w:b/>
+          <w:bCs/>
+          <w:kern w:val="0"/>
+          <w:sz w:val="24"/>
+          <w:szCs w:val="24"/>
+          <w:lang w:val="en-US"/>
+          <w14:ligatures w14:val="none"/>
+        </w:rPr>
+        <w:t>recursos online</w:t>
+      </w:r>
+      <w:r>
+        <w:rPr>
+          <w:rFonts w:ascii="Calibri" w:eastAsia="Aptos" w:hAnsi="Calibri" w:cs="Calibri"/>
+          <w:kern w:val="0"/>
+          <w:sz w:val="24"/>
+          <w:szCs w:val="24"/>
+          <w:lang w:val="en-US"/>
+          <w14:ligatures w14:val="none"/>
+        </w:rPr>
+        <w:t xml:space="preserve"> para aprender y </w:t>
+      </w:r>
+      <w:r>
+        <w:rPr>
+          <w:rFonts w:ascii="Calibri" w:eastAsia="Aptos" w:hAnsi="Calibri" w:cs="Calibri"/>
+          <w:b/>
+          <w:bCs/>
+          <w:kern w:val="0"/>
+          <w:sz w:val="24"/>
+          <w:szCs w:val="24"/>
+          <w:lang w:val="en-US"/>
+          <w14:ligatures w14:val="none"/>
+        </w:rPr>
+        <w:t>practicar por su cuenta</w:t>
+      </w:r>
+      <w:r>
+        <w:rPr>
+          <w:rFonts w:ascii="Calibri" w:eastAsia="Aptos" w:hAnsi="Calibri" w:cs="Calibri"/>
+          <w:kern w:val="0"/>
+          <w:sz w:val="24"/>
+          <w:szCs w:val="24"/>
+          <w:lang w:val="en-US"/>
+          <w14:ligatures w14:val="none"/>
+        </w:rPr>
+        <w:t xml:space="preserve"> si les apetece.</w:t>
+      </w:r>
+    </w:p>
+    <w:p>
+      <w:pPr>
         <w:pStyle w:val="Heading2"/>
         <w:spacing w:line="240" w:lineRule="auto"/>
         <w:jc w:val="both"/>
@@ -2990,9 +3279,9 @@
           <w14:ligatures w14:val="none"/>
         </w:rPr>
       </w:pPr>
-      <w:bookmarkStart w:id="9" w:name="proyectos-50-del-tiempo"/>
-      <w:bookmarkStart w:id="10" w:name="_Toc177910959"/>
-      <w:bookmarkEnd w:id="7"/>
+      <w:bookmarkStart w:id="9" w:name="_Toc177910959"/>
+      <w:bookmarkStart w:id="10" w:name="proyectos-50-del-tiempo"/>
+      <w:bookmarkEnd w:id="8"/>
       <w:r>
         <w:rPr>
           <w:rFonts w:ascii="Calibri" w:hAnsi="Calibri" w:cs="Calibri"/>
@@ -3003,7 +3292,7 @@
         </w:rPr>
         <w:t>Proyectos: 50% del tiempo</w:t>
       </w:r>
-      <w:bookmarkEnd w:id="10"/>
+      <w:bookmarkEnd w:id="9"/>
     </w:p>
     <w:p>
       <w:pPr>
@@ -3076,6 +3365,7 @@
           <w:lang w:val="en-US"/>
           <w14:ligatures w14:val="none"/>
         </w:rPr>
+        <w:lastRenderedPageBreak/>
         <w:t xml:space="preserve">Al mismo tiempo, </w:t>
       </w:r>
       <w:r>
@@ -3100,7 +3390,29 @@
           <w:lang w:val="en-US"/>
           <w14:ligatures w14:val="none"/>
         </w:rPr>
-        <w:t xml:space="preserve"> Usaremos metodologías como la metodología BEM (Block-Element-Modifier) para que los estudiantes aprendan cómo tienen que programar de una forma estandarizada.</w:t>
+        <w:t xml:space="preserve"> Usaremos metodologías como la metodología BEM (Block-Element-Modifier) para que los estudiantes aprendan cómo tienen que programar de una forma estandarizada</w:t>
+      </w:r>
+      <w:r>
+        <w:rPr>
+          <w:rFonts w:ascii="Calibri" w:eastAsia="Aptos" w:hAnsi="Calibri" w:cs="Calibri"/>
+          <w:kern w:val="0"/>
+          <w:sz w:val="24"/>
+          <w:szCs w:val="24"/>
+          <w:lang w:val="en-US"/>
+          <w14:ligatures w14:val="none"/>
+        </w:rPr>
+        <w:t xml:space="preserve"> (programar no es lo mismo que programar bien)</w:t>
+      </w:r>
+      <w:r>
+        <w:rPr>
+          <w:rFonts w:ascii="Calibri" w:eastAsia="Aptos" w:hAnsi="Calibri" w:cs="Calibri"/>
+          <w:kern w:val="0"/>
+          <w:sz w:val="24"/>
+          <w:szCs w:val="24"/>
+          <w:lang w:val="en-US"/>
+          <w14:ligatures w14:val="none"/>
+        </w:rPr>
+        <w:t>.</w:t>
       </w:r>
     </w:p>
     <w:p>
@@ -3125,7 +3437,18 @@
           <w:lang w:val="en-US"/>
           <w14:ligatures w14:val="none"/>
         </w:rPr>
-        <w:t xml:space="preserve">Proyectos sobre: </w:t>
+        <w:t>Haremos p</w:t>
+      </w:r>
+      <w:r>
+        <w:rPr>
+          <w:rFonts w:ascii="Calibri" w:eastAsia="Aptos" w:hAnsi="Calibri" w:cs="Calibri"/>
+          <w:kern w:val="0"/>
+          <w:sz w:val="24"/>
+          <w:szCs w:val="24"/>
+          <w:lang w:val="en-US"/>
+          <w14:ligatures w14:val="none"/>
+        </w:rPr>
+        <w:t xml:space="preserve">royectos sobre: </w:t>
       </w:r>
     </w:p>
     <w:p>
@@ -3154,7 +3477,6 @@
           <w:lang w:val="en-US"/>
           <w14:ligatures w14:val="none"/>
         </w:rPr>
-        <w:lastRenderedPageBreak/>
         <w:t xml:space="preserve">Desarrollo web. </w:t>
       </w:r>
     </w:p>
@@ -3247,6 +3569,31 @@
     </w:p>
     <w:p>
       <w:pPr>
+        <w:spacing w:before="180" w:after="180" w:line="240" w:lineRule="auto"/>
+        <w:jc w:val="both"/>
+        <w:rPr>
+          <w:rFonts w:ascii="Calibri" w:eastAsia="Aptos" w:hAnsi="Calibri" w:cs="Calibri"/>
+          <w:kern w:val="0"/>
+          <w:sz w:val="24"/>
+          <w:szCs w:val="24"/>
+          <w:lang w:val="en-US"/>
+          <w14:ligatures w14:val="none"/>
+        </w:rPr>
+      </w:pPr>
+      <w:r>
+        <w:rPr>
+          <w:rFonts w:ascii="Calibri" w:eastAsia="Aptos" w:hAnsi="Calibri" w:cs="Calibri"/>
+          <w:kern w:val="0"/>
+          <w:sz w:val="24"/>
+          <w:szCs w:val="24"/>
+          <w:lang w:val="en-US"/>
+          <w14:ligatures w14:val="none"/>
+        </w:rPr>
+        <w:t>Otra vez, esto puede cambiar en el futuro según expandamos la base de conocimientos del club.</w:t>
+      </w:r>
+    </w:p>
+    <w:p>
+      <w:pPr>
         <w:pStyle w:val="Heading2"/>
         <w:spacing w:line="240" w:lineRule="auto"/>
         <w:jc w:val="both"/>
@@ -3258,9 +3605,9 @@
           <w14:ligatures w14:val="none"/>
         </w:rPr>
       </w:pPr>
-      <w:bookmarkStart w:id="11" w:name="codewars-25-del-tiempo"/>
-      <w:bookmarkStart w:id="12" w:name="_Toc177910960"/>
-      <w:bookmarkEnd w:id="9"/>
+      <w:bookmarkStart w:id="11" w:name="_Toc177910960"/>
+      <w:bookmarkStart w:id="12" w:name="codewars-25-del-tiempo"/>
+      <w:bookmarkEnd w:id="10"/>
       <w:r>
         <w:rPr>
           <w:rFonts w:ascii="Calibri" w:hAnsi="Calibri" w:cs="Calibri"/>
@@ -3271,7 +3618,7 @@
         </w:rPr>
         <w:t>Codewars: 25% del tiempo</w:t>
       </w:r>
-      <w:bookmarkEnd w:id="12"/>
+      <w:bookmarkEnd w:id="11"/>
     </w:p>
     <w:p>
       <w:pPr>
@@ -3368,7 +3715,29 @@
           <w:lang w:val="en-US"/>
           <w14:ligatures w14:val="none"/>
         </w:rPr>
-        <w:t xml:space="preserve"> y el trabajo en grupo resulta esencial para compartir ideas o metodologías de trabajo que nos llevaran a resolver estos retos.</w:t>
+        <w:t xml:space="preserve"> y el trabajo en grupo resulta esencial para compartir ideas o metodologías de trabajo </w:t>
+      </w:r>
+      <w:r>
+        <w:rPr>
+          <w:rFonts w:ascii="Calibri" w:eastAsia="Aptos" w:hAnsi="Calibri" w:cs="Calibri"/>
+          <w:kern w:val="0"/>
+          <w:sz w:val="24"/>
+          <w:szCs w:val="24"/>
+          <w:lang w:val="en-US"/>
+          <w14:ligatures w14:val="none"/>
+        </w:rPr>
+        <w:t>con el fin de</w:t>
+      </w:r>
+      <w:r>
+        <w:rPr>
+          <w:rFonts w:ascii="Calibri" w:eastAsia="Aptos" w:hAnsi="Calibri" w:cs="Calibri"/>
+          <w:kern w:val="0"/>
+          <w:sz w:val="24"/>
+          <w:szCs w:val="24"/>
+          <w:lang w:val="en-US"/>
+          <w14:ligatures w14:val="none"/>
+        </w:rPr>
+        <w:t xml:space="preserve"> resolver estos retos.</w:t>
       </w:r>
     </w:p>
     <w:p>
@@ -3389,7 +3758,7 @@
           <w:rFonts w:ascii="Calibri" w:hAnsi="Calibri" w:cs="Calibri"/>
         </w:rPr>
         <w:pict w14:anchorId="4BC4C70A">
-          <v:rect id="_x0000_i1072" style="width:0;height:1.5pt" o:hralign="center" o:hrstd="t" o:hr="t"/>
+          <v:rect id="_x0000_i1027" style="width:0;height:1.5pt" o:hralign="center" o:hrstd="t" o:hr="t"/>
         </w:pict>
       </w:r>
     </w:p>
@@ -3408,7 +3777,7 @@
       </w:pPr>
       <w:bookmarkStart w:id="13" w:name="recursos"/>
       <w:bookmarkEnd w:id="5"/>
-      <w:bookmarkEnd w:id="11"/>
+      <w:bookmarkEnd w:id="12"/>
       <w:r>
         <w:rPr>
           <w:rFonts w:ascii="Calibri" w:eastAsia="Aptos" w:hAnsi="Calibri" w:cs="Calibri"/>
@@ -3528,7 +3897,29 @@
           <w:lang w:val="en-US"/>
           <w14:ligatures w14:val="none"/>
         </w:rPr>
-        <w:t xml:space="preserve">Una sala con mesas. </w:t>
+        <w:t>Una sala con mesas</w:t>
+      </w:r>
+      <w:r>
+        <w:rPr>
+          <w:rFonts w:ascii="Calibri" w:eastAsia="Aptos" w:hAnsi="Calibri" w:cs="Calibri"/>
+          <w:kern w:val="0"/>
+          <w:sz w:val="24"/>
+          <w:szCs w:val="24"/>
+          <w:lang w:val="en-US"/>
+          <w14:ligatures w14:val="none"/>
+        </w:rPr>
+        <w:t xml:space="preserve"> (y sillas, preferiblemente)</w:t>
+      </w:r>
+      <w:r>
+        <w:rPr>
+          <w:rFonts w:ascii="Calibri" w:eastAsia="Aptos" w:hAnsi="Calibri" w:cs="Calibri"/>
+          <w:kern w:val="0"/>
+          <w:sz w:val="24"/>
+          <w:szCs w:val="24"/>
+          <w:lang w:val="en-US"/>
+          <w14:ligatures w14:val="none"/>
+        </w:rPr>
+        <w:t xml:space="preserve">. </w:t>
       </w:r>
     </w:p>
     <w:p>
@@ -3627,7 +4018,7 @@
           <w:rFonts w:ascii="Calibri" w:hAnsi="Calibri" w:cs="Calibri"/>
         </w:rPr>
         <w:pict w14:anchorId="57149ACE">
-          <v:rect id="_x0000_i1073" style="width:0;height:1.5pt" o:hralign="center" o:hrstd="t" o:hr="t"/>
+          <v:rect id="_x0000_i1028" style="width:0;height:1.5pt" o:hralign="center" o:hrstd="t" o:hr="t"/>
         </w:pict>
       </w:r>
     </w:p>
@@ -3720,7 +4111,81 @@
           <w:lang w:val="en-US"/>
           <w14:ligatures w14:val="none"/>
         </w:rPr>
-        <w:t>desde septiembre hasta junio, una vez cada dos semanas.</w:t>
+        <w:t xml:space="preserve">desde </w:t>
+      </w:r>
+      <w:r>
+        <w:rPr>
+          <w:rFonts w:ascii="Calibri" w:eastAsia="Aptos" w:hAnsi="Calibri" w:cs="Calibri"/>
+          <w:b/>
+          <w:bCs/>
+          <w:kern w:val="0"/>
+          <w:sz w:val="24"/>
+          <w:szCs w:val="24"/>
+          <w:lang w:val="en-US"/>
+          <w14:ligatures w14:val="none"/>
+        </w:rPr>
+        <w:t>octubre</w:t>
+      </w:r>
+      <w:r>
+        <w:rPr>
+          <w:rFonts w:ascii="Calibri" w:eastAsia="Aptos" w:hAnsi="Calibri" w:cs="Calibri"/>
+          <w:b/>
+          <w:bCs/>
+          <w:kern w:val="0"/>
+          <w:sz w:val="24"/>
+          <w:szCs w:val="24"/>
+          <w:lang w:val="en-US"/>
+          <w14:ligatures w14:val="none"/>
+        </w:rPr>
+        <w:t xml:space="preserve"> hasta junio</w:t>
+      </w:r>
+      <w:r>
+        <w:rPr>
+          <w:rFonts w:ascii="Calibri" w:eastAsia="Aptos" w:hAnsi="Calibri" w:cs="Calibri"/>
+          <w:b/>
+          <w:bCs/>
+          <w:kern w:val="0"/>
+          <w:sz w:val="24"/>
+          <w:szCs w:val="24"/>
+          <w:lang w:val="en-US"/>
+          <w14:ligatures w14:val="none"/>
+        </w:rPr>
+        <w:t xml:space="preserve"> </w:t>
+      </w:r>
+      <w:r>
+        <w:rPr>
+          <w:rFonts w:ascii="Calibri" w:eastAsia="Aptos" w:hAnsi="Calibri" w:cs="Calibri"/>
+          <w:kern w:val="0"/>
+          <w:sz w:val="24"/>
+          <w:szCs w:val="24"/>
+          <w:lang w:val="en-US"/>
+          <w14:ligatures w14:val="none"/>
+        </w:rPr>
+        <w:t>(mayo, si no se puede)</w:t>
+      </w:r>
+      <w:r>
+        <w:rPr>
+          <w:rFonts w:ascii="Calibri" w:eastAsia="Aptos" w:hAnsi="Calibri" w:cs="Calibri"/>
+          <w:kern w:val="0"/>
+          <w:sz w:val="24"/>
+          <w:szCs w:val="24"/>
+          <w:lang w:val="en-US"/>
+          <w14:ligatures w14:val="none"/>
+        </w:rPr>
+        <w:t>,</w:t>
+      </w:r>
+      <w:r>
+        <w:rPr>
+          <w:rFonts w:ascii="Calibri" w:eastAsia="Aptos" w:hAnsi="Calibri" w:cs="Calibri"/>
+          <w:b/>
+          <w:bCs/>
+          <w:kern w:val="0"/>
+          <w:sz w:val="24"/>
+          <w:szCs w:val="24"/>
+          <w:lang w:val="en-US"/>
+          <w14:ligatures w14:val="none"/>
+        </w:rPr>
+        <w:t xml:space="preserve"> una vez cada dos semanas.</w:t>
       </w:r>
       <w:r>
         <w:rPr>
@@ -3785,6 +4250,363 @@
     </w:p>
     <w:p>
       <w:pPr>
+        <w:spacing w:before="180" w:after="180" w:line="240" w:lineRule="auto"/>
+        <w:jc w:val="both"/>
+        <w:rPr>
+          <w:rFonts w:ascii="Calibri" w:eastAsia="Aptos" w:hAnsi="Calibri" w:cs="Calibri"/>
+          <w:kern w:val="0"/>
+          <w:sz w:val="24"/>
+          <w:szCs w:val="24"/>
+          <w:lang w:val="en-US"/>
+          <w14:ligatures w14:val="none"/>
+        </w:rPr>
+      </w:pPr>
+      <w:r>
+        <w:rPr>
+          <w:rFonts w:ascii="Calibri" w:eastAsia="Aptos" w:hAnsi="Calibri" w:cs="Calibri"/>
+          <w:b/>
+          <w:bCs/>
+          <w:kern w:val="0"/>
+          <w:sz w:val="24"/>
+          <w:szCs w:val="24"/>
+          <w:lang w:val="en-US"/>
+          <w14:ligatures w14:val="none"/>
+        </w:rPr>
+        <w:t>GitHub</w:t>
+      </w:r>
+      <w:r>
+        <w:rPr>
+          <w:rFonts w:ascii="Calibri" w:eastAsia="Aptos" w:hAnsi="Calibri" w:cs="Calibri"/>
+          <w:kern w:val="0"/>
+          <w:sz w:val="24"/>
+          <w:szCs w:val="24"/>
+          <w:lang w:val="en-US"/>
+          <w14:ligatures w14:val="none"/>
+        </w:rPr>
+        <w:t xml:space="preserve"> es la plataforma que vamos a usar para </w:t>
+      </w:r>
+      <w:r>
+        <w:rPr>
+          <w:rFonts w:ascii="Calibri" w:eastAsia="Aptos" w:hAnsi="Calibri" w:cs="Calibri"/>
+          <w:b/>
+          <w:bCs/>
+          <w:kern w:val="0"/>
+          <w:sz w:val="24"/>
+          <w:szCs w:val="24"/>
+          <w:lang w:val="en-US"/>
+          <w14:ligatures w14:val="none"/>
+        </w:rPr>
+        <w:t>compartir archivos y mantenernos al tanto</w:t>
+      </w:r>
+      <w:r>
+        <w:rPr>
+          <w:rFonts w:ascii="Calibri" w:eastAsia="Aptos" w:hAnsi="Calibri" w:cs="Calibri"/>
+          <w:kern w:val="0"/>
+          <w:sz w:val="24"/>
+          <w:szCs w:val="24"/>
+          <w:lang w:val="en-US"/>
+          <w14:ligatures w14:val="none"/>
+        </w:rPr>
+        <w:t xml:space="preserve"> de lo que vamos haciendo. Es complicado de explicar, pero es básicamente </w:t>
+      </w:r>
+      <w:r>
+        <w:rPr>
+          <w:rFonts w:ascii="Calibri" w:eastAsia="Aptos" w:hAnsi="Calibri" w:cs="Calibri"/>
+          <w:kern w:val="0"/>
+          <w:sz w:val="24"/>
+          <w:szCs w:val="24"/>
+          <w:lang w:val="en-US"/>
+          <w14:ligatures w14:val="none"/>
+        </w:rPr>
+        <w:t xml:space="preserve">una </w:t>
+      </w:r>
+      <w:r>
+        <w:rPr>
+          <w:rFonts w:ascii="Calibri" w:eastAsia="Aptos" w:hAnsi="Calibri" w:cs="Calibri"/>
+          <w:kern w:val="0"/>
+          <w:sz w:val="24"/>
+          <w:szCs w:val="24"/>
+          <w:lang w:val="en-US"/>
+          <w14:ligatures w14:val="none"/>
+        </w:rPr>
+        <w:t xml:space="preserve">carpeta en la que se guardan archivos mezclado con </w:t>
+      </w:r>
+      <w:r>
+        <w:rPr>
+          <w:rFonts w:ascii="Calibri" w:eastAsia="Aptos" w:hAnsi="Calibri" w:cs="Calibri"/>
+          <w:i/>
+          <w:iCs/>
+          <w:kern w:val="0"/>
+          <w:sz w:val="24"/>
+          <w:szCs w:val="24"/>
+          <w:lang w:val="en-US"/>
+          <w14:ligatures w14:val="none"/>
+        </w:rPr>
+        <w:t>red social</w:t>
+      </w:r>
+      <w:r>
+        <w:rPr>
+          <w:rFonts w:ascii="Calibri" w:eastAsia="Aptos" w:hAnsi="Calibri" w:cs="Calibri"/>
+          <w:kern w:val="0"/>
+          <w:sz w:val="24"/>
+          <w:szCs w:val="24"/>
+          <w:lang w:val="en-US"/>
+          <w14:ligatures w14:val="none"/>
+        </w:rPr>
+        <w:t xml:space="preserve"> (podemos interactuar entre nosotros)</w:t>
+      </w:r>
+      <w:r>
+        <w:rPr>
+          <w:rFonts w:ascii="Calibri" w:eastAsia="Aptos" w:hAnsi="Calibri" w:cs="Calibri"/>
+          <w:kern w:val="0"/>
+          <w:sz w:val="24"/>
+          <w:szCs w:val="24"/>
+          <w:lang w:val="en-US"/>
+          <w14:ligatures w14:val="none"/>
+        </w:rPr>
+        <w:t>.</w:t>
+      </w:r>
+    </w:p>
+    <w:p>
+      <w:pPr>
+        <w:spacing w:before="180" w:after="180" w:line="240" w:lineRule="auto"/>
+        <w:jc w:val="both"/>
+        <w:rPr>
+          <w:rFonts w:ascii="Calibri" w:eastAsia="Aptos" w:hAnsi="Calibri" w:cs="Calibri"/>
+          <w:kern w:val="0"/>
+          <w:sz w:val="24"/>
+          <w:szCs w:val="24"/>
+          <w:lang w:val="en-US"/>
+          <w14:ligatures w14:val="none"/>
+        </w:rPr>
+      </w:pPr>
+      <w:r>
+        <w:rPr>
+          <w:rFonts w:ascii="Calibri" w:eastAsia="Aptos" w:hAnsi="Calibri" w:cs="Calibri"/>
+          <w:kern w:val="0"/>
+          <w:sz w:val="24"/>
+          <w:szCs w:val="24"/>
+          <w:lang w:val="en-US"/>
+          <w14:ligatures w14:val="none"/>
+        </w:rPr>
+        <w:t xml:space="preserve">El </w:t>
+      </w:r>
+      <w:r>
+        <w:rPr>
+          <w:rFonts w:ascii="Calibri" w:eastAsia="Aptos" w:hAnsi="Calibri" w:cs="Calibri"/>
+          <w:b/>
+          <w:bCs/>
+          <w:kern w:val="0"/>
+          <w:sz w:val="24"/>
+          <w:szCs w:val="24"/>
+          <w:lang w:val="en-US"/>
+          <w14:ligatures w14:val="none"/>
+        </w:rPr>
+        <w:t>repositorio</w:t>
+      </w:r>
+      <w:r>
+        <w:rPr>
+          <w:rFonts w:ascii="Calibri" w:eastAsia="Aptos" w:hAnsi="Calibri" w:cs="Calibri"/>
+          <w:kern w:val="0"/>
+          <w:sz w:val="24"/>
+          <w:szCs w:val="24"/>
+          <w:lang w:val="en-US"/>
+          <w14:ligatures w14:val="none"/>
+        </w:rPr>
+        <w:t xml:space="preserve"> (</w:t>
+      </w:r>
+      <w:r>
+        <w:rPr>
+          <w:rFonts w:ascii="Calibri" w:eastAsia="Aptos" w:hAnsi="Calibri" w:cs="Calibri"/>
+          <w:kern w:val="0"/>
+          <w:sz w:val="24"/>
+          <w:szCs w:val="24"/>
+          <w:lang w:val="en-US"/>
+          <w14:ligatures w14:val="none"/>
+        </w:rPr>
+        <w:t>lo que venía explicando</w:t>
+      </w:r>
+      <w:r>
+        <w:rPr>
+          <w:rFonts w:ascii="Calibri" w:eastAsia="Aptos" w:hAnsi="Calibri" w:cs="Calibri"/>
+          <w:kern w:val="0"/>
+          <w:sz w:val="24"/>
+          <w:szCs w:val="24"/>
+          <w:lang w:val="en-US"/>
+          <w14:ligatures w14:val="none"/>
+        </w:rPr>
+        <w:t>) oficial</w:t>
+      </w:r>
+      <w:r>
+        <w:rPr>
+          <w:rFonts w:ascii="Calibri" w:eastAsia="Aptos" w:hAnsi="Calibri" w:cs="Calibri"/>
+          <w:kern w:val="0"/>
+          <w:sz w:val="24"/>
+          <w:szCs w:val="24"/>
+          <w:lang w:val="en-US"/>
+          <w14:ligatures w14:val="none"/>
+        </w:rPr>
+        <w:t xml:space="preserve"> </w:t>
+      </w:r>
+      <w:r>
+        <w:rPr>
+          <w:rFonts w:ascii="Calibri" w:eastAsia="Aptos" w:hAnsi="Calibri" w:cs="Calibri"/>
+          <w:kern w:val="0"/>
+          <w:sz w:val="24"/>
+          <w:szCs w:val="24"/>
+          <w:lang w:val="en-US"/>
+          <w14:ligatures w14:val="none"/>
+        </w:rPr>
+        <w:t xml:space="preserve">ya está </w:t>
+      </w:r>
+      <w:r>
+        <w:rPr>
+          <w:rFonts w:ascii="Calibri" w:eastAsia="Aptos" w:hAnsi="Calibri" w:cs="Calibri"/>
+          <w:b/>
+          <w:bCs/>
+          <w:kern w:val="0"/>
+          <w:sz w:val="24"/>
+          <w:szCs w:val="24"/>
+          <w:lang w:val="en-US"/>
+          <w14:ligatures w14:val="none"/>
+        </w:rPr>
+        <w:t>creado</w:t>
+      </w:r>
+      <w:r>
+        <w:rPr>
+          <w:rFonts w:ascii="Calibri" w:eastAsia="Aptos" w:hAnsi="Calibri" w:cs="Calibri"/>
+          <w:kern w:val="0"/>
+          <w:sz w:val="24"/>
+          <w:szCs w:val="24"/>
+          <w:lang w:val="en-US"/>
+          <w14:ligatures w14:val="none"/>
+        </w:rPr>
+        <w:t xml:space="preserve"> y está en este link: </w:t>
+      </w:r>
+      <w:hyperlink r:id="rId10" w:history="1">
+        <w:r>
+          <w:rPr>
+            <w:rStyle w:val="Hyperlink"/>
+            <w:rFonts w:ascii="Calibri" w:eastAsia="Aptos" w:hAnsi="Calibri" w:cs="Calibri"/>
+            <w:kern w:val="0"/>
+            <w:sz w:val="24"/>
+            <w:szCs w:val="24"/>
+            <w:lang w:val="en-US"/>
+            <w14:ligatures w14:val="none"/>
+          </w:rPr>
+          <w:t>https://github.com/alejandro-vaz/Club_de_Programacion</w:t>
+        </w:r>
+      </w:hyperlink>
+      <w:r>
+        <w:rPr>
+          <w:rFonts w:ascii="Calibri" w:eastAsia="Aptos" w:hAnsi="Calibri" w:cs="Calibri"/>
+          <w:kern w:val="0"/>
+          <w:sz w:val="24"/>
+          <w:szCs w:val="24"/>
+          <w:lang w:val="en-US"/>
+          <w14:ligatures w14:val="none"/>
+        </w:rPr>
+        <w:t xml:space="preserve">. </w:t>
+      </w:r>
+    </w:p>
+    <w:p>
+      <w:pPr>
+        <w:spacing w:before="180" w:after="180" w:line="240" w:lineRule="auto"/>
+        <w:jc w:val="both"/>
+        <w:rPr>
+          <w:rFonts w:ascii="Calibri" w:eastAsia="Aptos" w:hAnsi="Calibri" w:cs="Calibri"/>
+          <w:kern w:val="0"/>
+          <w:sz w:val="24"/>
+          <w:szCs w:val="24"/>
+          <w:lang w:val="en-US"/>
+          <w14:ligatures w14:val="none"/>
+        </w:rPr>
+      </w:pPr>
+      <w:r>
+        <w:rPr>
+          <w:rFonts w:ascii="Calibri" w:eastAsia="Aptos" w:hAnsi="Calibri" w:cs="Calibri"/>
+          <w:kern w:val="0"/>
+          <w:sz w:val="24"/>
+          <w:szCs w:val="24"/>
+          <w:lang w:val="en-US"/>
+          <w14:ligatures w14:val="none"/>
+        </w:rPr>
+        <w:t xml:space="preserve">La página web te dirá que no existe </w:t>
+      </w:r>
+      <w:r>
+        <w:rPr>
+          <w:rFonts w:ascii="Calibri" w:eastAsia="Aptos" w:hAnsi="Calibri" w:cs="Calibri"/>
+          <w:kern w:val="0"/>
+          <w:sz w:val="24"/>
+          <w:szCs w:val="24"/>
+          <w:lang w:val="en-US"/>
+          <w14:ligatures w14:val="none"/>
+        </w:rPr>
+        <w:t xml:space="preserve">el repositorio </w:t>
+      </w:r>
+      <w:r>
+        <w:rPr>
+          <w:rFonts w:ascii="Calibri" w:eastAsia="Aptos" w:hAnsi="Calibri" w:cs="Calibri"/>
+          <w:kern w:val="0"/>
+          <w:sz w:val="24"/>
+          <w:szCs w:val="24"/>
+          <w:lang w:val="en-US"/>
+          <w14:ligatures w14:val="none"/>
+        </w:rPr>
+        <w:t xml:space="preserve">y soltará en error 404 porque es un </w:t>
+      </w:r>
+      <w:r>
+        <w:rPr>
+          <w:rFonts w:ascii="Calibri" w:eastAsia="Aptos" w:hAnsi="Calibri" w:cs="Calibri"/>
+          <w:b/>
+          <w:bCs/>
+          <w:kern w:val="0"/>
+          <w:sz w:val="24"/>
+          <w:szCs w:val="24"/>
+          <w:lang w:val="en-US"/>
+          <w14:ligatures w14:val="none"/>
+        </w:rPr>
+        <w:t>repositorio privado</w:t>
+      </w:r>
+      <w:r>
+        <w:rPr>
+          <w:rFonts w:ascii="Calibri" w:eastAsia="Aptos" w:hAnsi="Calibri" w:cs="Calibri"/>
+          <w:kern w:val="0"/>
+          <w:sz w:val="24"/>
+          <w:szCs w:val="24"/>
+          <w:lang w:val="en-US"/>
+          <w14:ligatures w14:val="none"/>
+        </w:rPr>
+        <w:t xml:space="preserve">, si desde el colegio queréis estar dentro para monitorizar lo que hacemos, podeis mandarnos un correo a </w:t>
+      </w:r>
+      <w:hyperlink r:id="rId11" w:history="1">
+        <w:r>
+          <w:rPr>
+            <w:rStyle w:val="Hyperlink"/>
+            <w:rFonts w:ascii="Calibri" w:eastAsia="Aptos" w:hAnsi="Calibri" w:cs="Calibri"/>
+            <w:kern w:val="0"/>
+            <w:sz w:val="24"/>
+            <w:szCs w:val="24"/>
+            <w:lang w:val="en-US"/>
+            <w14:ligatures w14:val="none"/>
+          </w:rPr>
+          <w:t>clubdeprogramacionmater@proton.me</w:t>
+        </w:r>
+      </w:hyperlink>
+      <w:r>
+        <w:rPr>
+          <w:rFonts w:ascii="Calibri" w:eastAsia="Aptos" w:hAnsi="Calibri" w:cs="Calibri"/>
+          <w:kern w:val="0"/>
+          <w:sz w:val="24"/>
+          <w:szCs w:val="24"/>
+          <w:lang w:val="en-US"/>
+          <w14:ligatures w14:val="none"/>
+        </w:rPr>
+        <w:t>.</w:t>
+      </w:r>
+    </w:p>
+    <w:p>
+      <w:pPr>
         <w:spacing w:after="200" w:line="240" w:lineRule="auto"/>
         <w:jc w:val="both"/>
         <w:rPr>
@@ -3801,7 +4623,7 @@
           <w:rFonts w:ascii="Calibri" w:hAnsi="Calibri" w:cs="Calibri"/>
         </w:rPr>
         <w:pict w14:anchorId="4C83B850">
-          <v:rect id="_x0000_i1074" style="width:0;height:1.5pt" o:hralign="center" o:hrstd="t" o:hr="t"/>
+          <v:rect id="_x0000_i1029" style="width:0;height:1.5pt" o:hralign="center" o:hrstd="t" o:hr="t"/>
         </w:pict>
       </w:r>
     </w:p>
@@ -3894,7 +4716,7 @@
           <w:lang w:val="en-US"/>
           <w14:ligatures w14:val="none"/>
         </w:rPr>
-        <w:t xml:space="preserve"> a todos los que quieran aprender a programar tanto de secundaria como de bachillerato. Para eso se nos ha ocurrido que </w:t>
+        <w:t xml:space="preserve"> a todos los que quieran aprender a programar tanto de secundaria como de bachillerato. </w:t>
       </w:r>
       <w:r>
         <w:rPr>
@@ -3907,18 +4729,48 @@
           <w:lang w:val="en-US"/>
           <w14:ligatures w14:val="none"/>
         </w:rPr>
-        <w:t>podríamos hacer carteles promocionando el club</w:t>
-      </w:r>
-      <w:r>
-        <w:rPr>
-          <w:rFonts w:ascii="Calibri" w:eastAsia="Aptos" w:hAnsi="Calibri" w:cs="Calibri"/>
-          <w:kern w:val="0"/>
-          <w:sz w:val="24"/>
-          <w:szCs w:val="24"/>
-          <w:lang w:val="en-US"/>
-          <w14:ligatures w14:val="none"/>
-        </w:rPr>
-        <w:t xml:space="preserve"> y los colgaremos por el colegio. También </w:t>
+        <w:t>Potenciales ideas</w:t>
+      </w:r>
+      <w:r>
+        <w:rPr>
+          <w:rFonts w:ascii="Calibri" w:eastAsia="Aptos" w:hAnsi="Calibri" w:cs="Calibri"/>
+          <w:kern w:val="0"/>
+          <w:sz w:val="24"/>
+          <w:szCs w:val="24"/>
+          <w:lang w:val="en-US"/>
+          <w14:ligatures w14:val="none"/>
+        </w:rPr>
+        <w:t xml:space="preserve"> para difundir el club que tenemos:</w:t>
+      </w:r>
+    </w:p>
+    <w:p>
+      <w:pPr>
+        <w:pStyle w:val="ListParagraph"/>
+        <w:numPr>
+          <w:ilvl w:val="0"/>
+          <w:numId w:val="9"/>
+        </w:numPr>
+        <w:spacing w:before="180" w:after="180" w:line="240" w:lineRule="auto"/>
+        <w:jc w:val="both"/>
+        <w:rPr>
+          <w:rFonts w:ascii="Calibri" w:eastAsia="Aptos" w:hAnsi="Calibri" w:cs="Calibri"/>
+          <w:kern w:val="0"/>
+          <w:sz w:val="24"/>
+          <w:szCs w:val="24"/>
+          <w:lang w:val="en-US"/>
+          <w14:ligatures w14:val="none"/>
+        </w:rPr>
+      </w:pPr>
+      <w:r>
+        <w:rPr>
+          <w:rFonts w:ascii="Calibri" w:eastAsia="Aptos" w:hAnsi="Calibri" w:cs="Calibri"/>
+          <w:kern w:val="0"/>
+          <w:sz w:val="24"/>
+          <w:szCs w:val="24"/>
+          <w:lang w:val="en-US"/>
+          <w14:ligatures w14:val="none"/>
+        </w:rPr>
+        <w:t xml:space="preserve">Poner </w:t>
       </w:r>
       <w:r>
         <w:rPr>
@@ -3931,18 +4783,811 @@
           <w:lang w:val="en-US"/>
           <w14:ligatures w14:val="none"/>
         </w:rPr>
-        <w:t>podríamos sugerirles a los profesores de Tecnología y Computación si podrían recomendar este club</w:t>
-      </w:r>
-      <w:r>
-        <w:rPr>
-          <w:rFonts w:ascii="Calibri" w:eastAsia="Aptos" w:hAnsi="Calibri" w:cs="Calibri"/>
-          <w:kern w:val="0"/>
-          <w:sz w:val="24"/>
-          <w:szCs w:val="24"/>
-          <w:lang w:val="en-US"/>
-          <w14:ligatures w14:val="none"/>
-        </w:rPr>
-        <w:t xml:space="preserve"> a sus alumnos en clase.</w:t>
+        <w:t>carteles</w:t>
+      </w:r>
+      <w:r>
+        <w:rPr>
+          <w:rFonts w:ascii="Calibri" w:eastAsia="Aptos" w:hAnsi="Calibri" w:cs="Calibri"/>
+          <w:kern w:val="0"/>
+          <w:sz w:val="24"/>
+          <w:szCs w:val="24"/>
+          <w:lang w:val="en-US"/>
+          <w14:ligatures w14:val="none"/>
+        </w:rPr>
+        <w:t xml:space="preserve"> por el colegio.</w:t>
+      </w:r>
+    </w:p>
+    <w:p>
+      <w:pPr>
+        <w:pStyle w:val="ListParagraph"/>
+        <w:numPr>
+          <w:ilvl w:val="0"/>
+          <w:numId w:val="9"/>
+        </w:numPr>
+        <w:spacing w:before="180" w:after="180" w:line="240" w:lineRule="auto"/>
+        <w:jc w:val="both"/>
+        <w:rPr>
+          <w:rFonts w:ascii="Calibri" w:eastAsia="Aptos" w:hAnsi="Calibri" w:cs="Calibri"/>
+          <w:kern w:val="0"/>
+          <w:sz w:val="24"/>
+          <w:szCs w:val="24"/>
+          <w:lang w:val="en-US"/>
+          <w14:ligatures w14:val="none"/>
+        </w:rPr>
+      </w:pPr>
+      <w:r>
+        <w:rPr>
+          <w:rFonts w:ascii="Calibri" w:eastAsia="Aptos" w:hAnsi="Calibri" w:cs="Calibri"/>
+          <w:b/>
+          <w:bCs/>
+          <w:kern w:val="0"/>
+          <w:sz w:val="24"/>
+          <w:szCs w:val="24"/>
+          <w:lang w:val="en-US"/>
+          <w14:ligatures w14:val="none"/>
+        </w:rPr>
+        <w:t>Profesores de tecnología y computación</w:t>
+      </w:r>
+      <w:r>
+        <w:rPr>
+          <w:rFonts w:ascii="Calibri" w:eastAsia="Aptos" w:hAnsi="Calibri" w:cs="Calibri"/>
+          <w:kern w:val="0"/>
+          <w:sz w:val="24"/>
+          <w:szCs w:val="24"/>
+          <w:lang w:val="en-US"/>
+          <w14:ligatures w14:val="none"/>
+        </w:rPr>
+        <w:t xml:space="preserve"> (y las asignaturas que existan ahora que yo nunca tuve) </w:t>
+      </w:r>
+      <w:r>
+        <w:rPr>
+          <w:rFonts w:ascii="Calibri" w:eastAsia="Aptos" w:hAnsi="Calibri" w:cs="Calibri"/>
+          <w:b/>
+          <w:bCs/>
+          <w:kern w:val="0"/>
+          <w:sz w:val="24"/>
+          <w:szCs w:val="24"/>
+          <w:lang w:val="en-US"/>
+          <w14:ligatures w14:val="none"/>
+        </w:rPr>
+        <w:t>mencionen</w:t>
+      </w:r>
+      <w:r>
+        <w:rPr>
+          <w:rFonts w:ascii="Calibri" w:eastAsia="Aptos" w:hAnsi="Calibri" w:cs="Calibri"/>
+          <w:kern w:val="0"/>
+          <w:sz w:val="24"/>
+          <w:szCs w:val="24"/>
+          <w:lang w:val="en-US"/>
+          <w14:ligatures w14:val="none"/>
+        </w:rPr>
+        <w:t xml:space="preserve"> brevemente la </w:t>
+      </w:r>
+      <w:r>
+        <w:rPr>
+          <w:rFonts w:ascii="Calibri" w:eastAsia="Aptos" w:hAnsi="Calibri" w:cs="Calibri"/>
+          <w:b/>
+          <w:bCs/>
+          <w:kern w:val="0"/>
+          <w:sz w:val="24"/>
+          <w:szCs w:val="24"/>
+          <w:lang w:val="en-US"/>
+          <w14:ligatures w14:val="none"/>
+        </w:rPr>
+        <w:t>existencia</w:t>
+      </w:r>
+      <w:r>
+        <w:rPr>
+          <w:rFonts w:ascii="Calibri" w:eastAsia="Aptos" w:hAnsi="Calibri" w:cs="Calibri"/>
+          <w:kern w:val="0"/>
+          <w:sz w:val="24"/>
+          <w:szCs w:val="24"/>
+          <w:lang w:val="en-US"/>
+          <w14:ligatures w14:val="none"/>
+        </w:rPr>
+        <w:t xml:space="preserve"> de este club.</w:t>
+      </w:r>
+    </w:p>
+    <w:p>
+      <w:pPr>
+        <w:pStyle w:val="ListParagraph"/>
+        <w:numPr>
+          <w:ilvl w:val="0"/>
+          <w:numId w:val="9"/>
+        </w:numPr>
+        <w:spacing w:before="180" w:after="180" w:line="240" w:lineRule="auto"/>
+        <w:jc w:val="both"/>
+        <w:rPr>
+          <w:rFonts w:ascii="Calibri" w:eastAsia="Aptos" w:hAnsi="Calibri" w:cs="Calibri"/>
+          <w:kern w:val="0"/>
+          <w:sz w:val="24"/>
+          <w:szCs w:val="24"/>
+          <w:lang w:val="en-US"/>
+          <w14:ligatures w14:val="none"/>
+        </w:rPr>
+      </w:pPr>
+      <w:r>
+        <w:rPr>
+          <w:rFonts w:ascii="Calibri" w:eastAsia="Aptos" w:hAnsi="Calibri" w:cs="Calibri"/>
+          <w:kern w:val="0"/>
+          <w:sz w:val="24"/>
+          <w:szCs w:val="24"/>
+          <w:lang w:val="en-US"/>
+          <w14:ligatures w14:val="none"/>
+        </w:rPr>
+        <w:t xml:space="preserve">Dar </w:t>
+      </w:r>
+      <w:r>
+        <w:rPr>
+          <w:rFonts w:ascii="Calibri" w:eastAsia="Aptos" w:hAnsi="Calibri" w:cs="Calibri"/>
+          <w:b/>
+          <w:bCs/>
+          <w:kern w:val="0"/>
+          <w:sz w:val="24"/>
+          <w:szCs w:val="24"/>
+          <w:lang w:val="en-US"/>
+          <w14:ligatures w14:val="none"/>
+        </w:rPr>
+        <w:t>tarjetas de presentación</w:t>
+      </w:r>
+      <w:r>
+        <w:rPr>
+          <w:rFonts w:ascii="Calibri" w:eastAsia="Aptos" w:hAnsi="Calibri" w:cs="Calibri"/>
+          <w:kern w:val="0"/>
+          <w:sz w:val="24"/>
+          <w:szCs w:val="24"/>
+          <w:lang w:val="en-US"/>
+          <w14:ligatures w14:val="none"/>
+        </w:rPr>
+        <w:t xml:space="preserve"> del club.</w:t>
+      </w:r>
+    </w:p>
+    <w:p>
+      <w:pPr>
+        <w:spacing w:before="180" w:after="180" w:line="240" w:lineRule="auto"/>
+        <w:jc w:val="both"/>
+        <w:rPr>
+          <w:rFonts w:ascii="Calibri" w:eastAsia="Aptos" w:hAnsi="Calibri" w:cs="Calibri"/>
+          <w:kern w:val="0"/>
+          <w:sz w:val="24"/>
+          <w:szCs w:val="24"/>
+          <w:lang w:val="en-US"/>
+          <w14:ligatures w14:val="none"/>
+        </w:rPr>
+      </w:pPr>
+      <w:r>
+        <w:rPr>
+          <w:rFonts w:ascii="Calibri" w:eastAsia="Aptos" w:hAnsi="Calibri" w:cs="Calibri"/>
+          <w:kern w:val="0"/>
+          <w:sz w:val="24"/>
+          <w:szCs w:val="24"/>
+          <w:lang w:val="en-US"/>
+          <w14:ligatures w14:val="none"/>
+        </w:rPr>
+        <w:t xml:space="preserve">Lo que necesitamos es que los potenciales integrantes </w:t>
+      </w:r>
+      <w:r>
+        <w:rPr>
+          <w:rFonts w:ascii="Calibri" w:eastAsia="Aptos" w:hAnsi="Calibri" w:cs="Calibri"/>
+          <w:b/>
+          <w:bCs/>
+          <w:kern w:val="0"/>
+          <w:sz w:val="24"/>
+          <w:szCs w:val="24"/>
+          <w:lang w:val="en-US"/>
+          <w14:ligatures w14:val="none"/>
+        </w:rPr>
+        <w:t>manden un correo</w:t>
+      </w:r>
+      <w:r>
+        <w:rPr>
+          <w:rFonts w:ascii="Calibri" w:eastAsia="Aptos" w:hAnsi="Calibri" w:cs="Calibri"/>
+          <w:kern w:val="0"/>
+          <w:sz w:val="24"/>
+          <w:szCs w:val="24"/>
+          <w:lang w:val="en-US"/>
+          <w14:ligatures w14:val="none"/>
+        </w:rPr>
+        <w:t xml:space="preserve"> a </w:t>
+      </w:r>
+      <w:hyperlink r:id="rId12" w:history="1">
+        <w:r>
+          <w:rPr>
+            <w:rStyle w:val="Hyperlink"/>
+            <w:rFonts w:ascii="Calibri" w:eastAsia="Aptos" w:hAnsi="Calibri" w:cs="Calibri"/>
+            <w:kern w:val="0"/>
+            <w:sz w:val="24"/>
+            <w:szCs w:val="24"/>
+            <w:lang w:val="en-US"/>
+            <w14:ligatures w14:val="none"/>
+          </w:rPr>
+          <w:t>clubdeprogramacionmater@proton.me</w:t>
+        </w:r>
+      </w:hyperlink>
+      <w:r>
+        <w:rPr>
+          <w:rFonts w:ascii="Calibri" w:eastAsia="Aptos" w:hAnsi="Calibri" w:cs="Calibri"/>
+          <w:kern w:val="0"/>
+          <w:sz w:val="24"/>
+          <w:szCs w:val="24"/>
+          <w:lang w:val="en-US"/>
+          <w14:ligatures w14:val="none"/>
+        </w:rPr>
+        <w:t xml:space="preserve"> con su nombre y curso. Nosotros les responderemos en menos de 24h comunicándoles cuándo y dónde es la próxima reunión (allí les enseñaremos todo lo demás).</w:t>
+      </w:r>
+    </w:p>
+    <w:p>
+      <w:pPr>
+        <w:spacing w:before="180" w:after="180" w:line="240" w:lineRule="auto"/>
+        <w:jc w:val="both"/>
+        <w:rPr>
+          <w:rFonts w:ascii="Calibri" w:eastAsia="Aptos" w:hAnsi="Calibri" w:cs="Calibri"/>
+          <w:kern w:val="0"/>
+          <w:sz w:val="24"/>
+          <w:szCs w:val="24"/>
+          <w:lang w:val="en-US"/>
+          <w14:ligatures w14:val="none"/>
+        </w:rPr>
+      </w:pPr>
+      <w:r>
+        <w:rPr>
+          <w:rFonts w:ascii="Calibri" w:eastAsia="Aptos" w:hAnsi="Calibri" w:cs="Calibri"/>
+          <w:kern w:val="0"/>
+          <w:sz w:val="24"/>
+          <w:szCs w:val="24"/>
+          <w:lang w:val="en-US"/>
+          <w14:ligatures w14:val="none"/>
+        </w:rPr>
+        <w:t xml:space="preserve">De las tres opciones, </w:t>
+      </w:r>
+      <w:r>
+        <w:rPr>
+          <w:rFonts w:ascii="Calibri" w:eastAsia="Aptos" w:hAnsi="Calibri" w:cs="Calibri"/>
+          <w:b/>
+          <w:bCs/>
+          <w:kern w:val="0"/>
+          <w:sz w:val="24"/>
+          <w:szCs w:val="24"/>
+          <w:lang w:val="en-US"/>
+          <w14:ligatures w14:val="none"/>
+        </w:rPr>
+        <w:t>dudamos que funcione alguna</w:t>
+      </w:r>
+      <w:r>
+        <w:rPr>
+          <w:rFonts w:ascii="Calibri" w:eastAsia="Aptos" w:hAnsi="Calibri" w:cs="Calibri"/>
+          <w:kern w:val="0"/>
+          <w:sz w:val="24"/>
+          <w:szCs w:val="24"/>
+          <w:lang w:val="en-US"/>
+          <w14:ligatures w14:val="none"/>
+        </w:rPr>
+        <w:t xml:space="preserve"> (pero vamos a probar).</w:t>
+      </w:r>
+    </w:p>
+    <w:p>
+      <w:pPr>
+        <w:spacing w:before="180" w:after="180" w:line="240" w:lineRule="auto"/>
+        <w:jc w:val="both"/>
+        <w:rPr>
+          <w:rFonts w:ascii="Calibri" w:eastAsia="Aptos" w:hAnsi="Calibri" w:cs="Calibri"/>
+          <w:kern w:val="0"/>
+          <w:sz w:val="24"/>
+          <w:szCs w:val="24"/>
+          <w:lang w:val="en-US"/>
+          <w14:ligatures w14:val="none"/>
+        </w:rPr>
+      </w:pPr>
+      <w:r>
+        <w:rPr>
+          <w:rFonts w:ascii="Calibri" w:eastAsia="Aptos" w:hAnsi="Calibri" w:cs="Calibri"/>
+          <w:kern w:val="0"/>
+          <w:sz w:val="24"/>
+          <w:szCs w:val="24"/>
+          <w:lang w:val="en-US"/>
+          <w14:ligatures w14:val="none"/>
+        </w:rPr>
+        <w:t xml:space="preserve">La idea de los </w:t>
+      </w:r>
+      <w:r>
+        <w:rPr>
+          <w:rFonts w:ascii="Calibri" w:eastAsia="Aptos" w:hAnsi="Calibri" w:cs="Calibri"/>
+          <w:b/>
+          <w:bCs/>
+          <w:kern w:val="0"/>
+          <w:sz w:val="24"/>
+          <w:szCs w:val="24"/>
+          <w:lang w:val="en-US"/>
+          <w14:ligatures w14:val="none"/>
+        </w:rPr>
+        <w:t>carteles</w:t>
+      </w:r>
+      <w:r>
+        <w:rPr>
+          <w:rFonts w:ascii="Calibri" w:eastAsia="Aptos" w:hAnsi="Calibri" w:cs="Calibri"/>
+          <w:kern w:val="0"/>
+          <w:sz w:val="24"/>
+          <w:szCs w:val="24"/>
+          <w:lang w:val="en-US"/>
+          <w14:ligatures w14:val="none"/>
+        </w:rPr>
+        <w:t xml:space="preserve"> es </w:t>
+      </w:r>
+      <w:r>
+        <w:rPr>
+          <w:rFonts w:ascii="Calibri" w:eastAsia="Aptos" w:hAnsi="Calibri" w:cs="Calibri"/>
+          <w:b/>
+          <w:bCs/>
+          <w:kern w:val="0"/>
+          <w:sz w:val="24"/>
+          <w:szCs w:val="24"/>
+          <w:lang w:val="en-US"/>
+          <w14:ligatures w14:val="none"/>
+        </w:rPr>
+        <w:t>improbable</w:t>
+      </w:r>
+      <w:r>
+        <w:rPr>
+          <w:rFonts w:ascii="Calibri" w:eastAsia="Aptos" w:hAnsi="Calibri" w:cs="Calibri"/>
+          <w:kern w:val="0"/>
+          <w:sz w:val="24"/>
+          <w:szCs w:val="24"/>
+          <w:lang w:val="en-US"/>
+          <w14:ligatures w14:val="none"/>
+        </w:rPr>
+        <w:t xml:space="preserve"> que funcione porque estos carteles están diseñados para </w:t>
+      </w:r>
+      <w:r>
+        <w:rPr>
+          <w:rFonts w:ascii="Calibri" w:eastAsia="Aptos" w:hAnsi="Calibri" w:cs="Calibri"/>
+          <w:b/>
+          <w:bCs/>
+          <w:kern w:val="0"/>
+          <w:sz w:val="24"/>
+          <w:szCs w:val="24"/>
+          <w:lang w:val="en-US"/>
+          <w14:ligatures w14:val="none"/>
+        </w:rPr>
+        <w:t>llamar la atención</w:t>
+      </w:r>
+      <w:r>
+        <w:rPr>
+          <w:rFonts w:ascii="Calibri" w:eastAsia="Aptos" w:hAnsi="Calibri" w:cs="Calibri"/>
+          <w:kern w:val="0"/>
+          <w:sz w:val="24"/>
+          <w:szCs w:val="24"/>
+          <w:lang w:val="en-US"/>
+          <w14:ligatures w14:val="none"/>
+        </w:rPr>
+        <w:t xml:space="preserve">, ser </w:t>
+      </w:r>
+      <w:r>
+        <w:rPr>
+          <w:rFonts w:ascii="Calibri" w:eastAsia="Aptos" w:hAnsi="Calibri" w:cs="Calibri"/>
+          <w:b/>
+          <w:bCs/>
+          <w:kern w:val="0"/>
+          <w:sz w:val="24"/>
+          <w:szCs w:val="24"/>
+          <w:lang w:val="en-US"/>
+          <w14:ligatures w14:val="none"/>
+        </w:rPr>
+        <w:t>interesantes</w:t>
+      </w:r>
+      <w:r>
+        <w:rPr>
+          <w:rFonts w:ascii="Calibri" w:eastAsia="Aptos" w:hAnsi="Calibri" w:cs="Calibri"/>
+          <w:kern w:val="0"/>
+          <w:sz w:val="24"/>
+          <w:szCs w:val="24"/>
+          <w:lang w:val="en-US"/>
+          <w14:ligatures w14:val="none"/>
+        </w:rPr>
+        <w:t xml:space="preserve"> e </w:t>
+      </w:r>
+      <w:r>
+        <w:rPr>
+          <w:rFonts w:ascii="Calibri" w:eastAsia="Aptos" w:hAnsi="Calibri" w:cs="Calibri"/>
+          <w:b/>
+          <w:bCs/>
+          <w:kern w:val="0"/>
+          <w:sz w:val="24"/>
+          <w:szCs w:val="24"/>
+          <w:lang w:val="en-US"/>
+          <w14:ligatures w14:val="none"/>
+        </w:rPr>
+        <w:t xml:space="preserve">incluir al final un </w:t>
+      </w:r>
+      <w:r>
+        <w:rPr>
+          <w:rFonts w:ascii="Calibri" w:eastAsia="Aptos" w:hAnsi="Calibri" w:cs="Calibri"/>
+          <w:b/>
+          <w:bCs/>
+          <w:i/>
+          <w:iCs/>
+          <w:kern w:val="0"/>
+          <w:sz w:val="24"/>
+          <w:szCs w:val="24"/>
+          <w:lang w:val="en-US"/>
+          <w14:ligatures w14:val="none"/>
+        </w:rPr>
+        <w:t>CTA</w:t>
+      </w:r>
+      <w:r>
+        <w:rPr>
+          <w:rFonts w:ascii="Calibri" w:eastAsia="Aptos" w:hAnsi="Calibri" w:cs="Calibri"/>
+          <w:kern w:val="0"/>
+          <w:sz w:val="24"/>
+          <w:szCs w:val="24"/>
+          <w:lang w:val="en-US"/>
+          <w14:ligatures w14:val="none"/>
+        </w:rPr>
+        <w:t xml:space="preserve"> (</w:t>
+      </w:r>
+      <w:r>
+        <w:rPr>
+          <w:rFonts w:ascii="Calibri" w:eastAsia="Aptos" w:hAnsi="Calibri" w:cs="Calibri"/>
+          <w:i/>
+          <w:iCs/>
+          <w:kern w:val="0"/>
+          <w:sz w:val="24"/>
+          <w:szCs w:val="24"/>
+          <w:lang w:val="en-US"/>
+          <w14:ligatures w14:val="none"/>
+        </w:rPr>
+        <w:t>Call To Action</w:t>
+      </w:r>
+      <w:r>
+        <w:rPr>
+          <w:rFonts w:ascii="Calibri" w:eastAsia="Aptos" w:hAnsi="Calibri" w:cs="Calibri"/>
+          <w:kern w:val="0"/>
+          <w:sz w:val="24"/>
+          <w:szCs w:val="24"/>
+          <w:lang w:val="en-US"/>
+          <w14:ligatures w14:val="none"/>
+        </w:rPr>
+        <w:t xml:space="preserve">, me parece que no tiene traducción del inglés) que infunda la intención de mandar el correo electrónico en el lector, y </w:t>
+      </w:r>
+      <w:r>
+        <w:rPr>
+          <w:rFonts w:ascii="Calibri" w:eastAsia="Aptos" w:hAnsi="Calibri" w:cs="Calibri"/>
+          <w:b/>
+          <w:bCs/>
+          <w:kern w:val="0"/>
+          <w:sz w:val="24"/>
+          <w:szCs w:val="24"/>
+          <w:lang w:val="en-US"/>
+          <w14:ligatures w14:val="none"/>
+        </w:rPr>
+        <w:t xml:space="preserve">no </w:t>
+      </w:r>
+      <w:r>
+        <w:rPr>
+          <w:rFonts w:ascii="Calibri" w:eastAsia="Aptos" w:hAnsi="Calibri" w:cs="Calibri"/>
+          <w:b/>
+          <w:bCs/>
+          <w:kern w:val="0"/>
+          <w:sz w:val="24"/>
+          <w:szCs w:val="24"/>
+          <w:lang w:val="en-US"/>
+          <w14:ligatures w14:val="none"/>
+        </w:rPr>
+        <w:t xml:space="preserve">se </w:t>
+      </w:r>
+      <w:r>
+        <w:rPr>
+          <w:rFonts w:ascii="Calibri" w:eastAsia="Aptos" w:hAnsi="Calibri" w:cs="Calibri"/>
+          <w:b/>
+          <w:bCs/>
+          <w:kern w:val="0"/>
+          <w:sz w:val="24"/>
+          <w:szCs w:val="24"/>
+          <w:lang w:val="en-US"/>
+          <w14:ligatures w14:val="none"/>
+        </w:rPr>
+        <w:t>puede sacar el móvil en el colegio.</w:t>
+      </w:r>
+      <w:r>
+        <w:rPr>
+          <w:rFonts w:ascii="Calibri" w:eastAsia="Aptos" w:hAnsi="Calibri" w:cs="Calibri"/>
+          <w:kern w:val="0"/>
+          <w:sz w:val="24"/>
+          <w:szCs w:val="24"/>
+          <w:lang w:val="en-US"/>
+          <w14:ligatures w14:val="none"/>
+        </w:rPr>
+        <w:t xml:space="preserve"> </w:t>
+      </w:r>
+    </w:p>
+    <w:p>
+      <w:pPr>
+        <w:spacing w:before="180" w:after="180" w:line="240" w:lineRule="auto"/>
+        <w:jc w:val="both"/>
+        <w:rPr>
+          <w:rFonts w:ascii="Calibri" w:eastAsia="Aptos" w:hAnsi="Calibri" w:cs="Calibri"/>
+          <w:kern w:val="0"/>
+          <w:sz w:val="24"/>
+          <w:szCs w:val="24"/>
+          <w:lang w:val="en-US"/>
+          <w14:ligatures w14:val="none"/>
+        </w:rPr>
+      </w:pPr>
+      <w:r>
+        <w:rPr>
+          <w:rFonts w:ascii="Calibri" w:eastAsia="Aptos" w:hAnsi="Calibri" w:cs="Calibri"/>
+          <w:kern w:val="0"/>
+          <w:sz w:val="24"/>
+          <w:szCs w:val="24"/>
+          <w:lang w:val="en-US"/>
+          <w14:ligatures w14:val="none"/>
+        </w:rPr>
+        <w:t>No veo probable que alguien mire el cartel, se memorize el correo, vaya a su casa dos horas después y nos escriba. Es sentido común.</w:t>
+      </w:r>
+    </w:p>
+    <w:p>
+      <w:pPr>
+        <w:spacing w:before="180" w:after="180" w:line="240" w:lineRule="auto"/>
+        <w:jc w:val="both"/>
+        <w:rPr>
+          <w:rFonts w:ascii="Calibri" w:eastAsia="Aptos" w:hAnsi="Calibri" w:cs="Calibri"/>
+          <w:kern w:val="0"/>
+          <w:sz w:val="24"/>
+          <w:szCs w:val="24"/>
+          <w:lang w:val="en-US"/>
+          <w14:ligatures w14:val="none"/>
+        </w:rPr>
+      </w:pPr>
+      <w:r>
+        <w:rPr>
+          <w:rFonts w:ascii="Calibri" w:eastAsia="Aptos" w:hAnsi="Calibri" w:cs="Calibri"/>
+          <w:kern w:val="0"/>
+          <w:sz w:val="24"/>
+          <w:szCs w:val="24"/>
+          <w:lang w:val="en-US"/>
+          <w14:ligatures w14:val="none"/>
+        </w:rPr>
+        <w:t xml:space="preserve">La </w:t>
+      </w:r>
+      <w:r>
+        <w:rPr>
+          <w:rFonts w:ascii="Calibri" w:eastAsia="Aptos" w:hAnsi="Calibri" w:cs="Calibri"/>
+          <w:b/>
+          <w:bCs/>
+          <w:kern w:val="0"/>
+          <w:sz w:val="24"/>
+          <w:szCs w:val="24"/>
+          <w:lang w:val="en-US"/>
+          <w14:ligatures w14:val="none"/>
+        </w:rPr>
+        <w:t>segunda opción</w:t>
+      </w:r>
+      <w:r>
+        <w:rPr>
+          <w:rFonts w:ascii="Calibri" w:eastAsia="Aptos" w:hAnsi="Calibri" w:cs="Calibri"/>
+          <w:kern w:val="0"/>
+          <w:sz w:val="24"/>
+          <w:szCs w:val="24"/>
+          <w:lang w:val="en-US"/>
+          <w14:ligatures w14:val="none"/>
+        </w:rPr>
+        <w:t xml:space="preserve"> podría funcionar </w:t>
+      </w:r>
+      <w:r>
+        <w:rPr>
+          <w:rFonts w:ascii="Calibri" w:eastAsia="Aptos" w:hAnsi="Calibri" w:cs="Calibri"/>
+          <w:b/>
+          <w:bCs/>
+          <w:kern w:val="0"/>
+          <w:sz w:val="24"/>
+          <w:szCs w:val="24"/>
+          <w:lang w:val="en-US"/>
+          <w14:ligatures w14:val="none"/>
+        </w:rPr>
+        <w:t>junto con la tercera</w:t>
+      </w:r>
+      <w:r>
+        <w:rPr>
+          <w:rFonts w:ascii="Calibri" w:eastAsia="Aptos" w:hAnsi="Calibri" w:cs="Calibri"/>
+          <w:kern w:val="0"/>
+          <w:sz w:val="24"/>
+          <w:szCs w:val="24"/>
+          <w:lang w:val="en-US"/>
+          <w14:ligatures w14:val="none"/>
+        </w:rPr>
+        <w:t xml:space="preserve">. Es decir, los </w:t>
+      </w:r>
+      <w:r>
+        <w:rPr>
+          <w:rFonts w:ascii="Calibri" w:eastAsia="Aptos" w:hAnsi="Calibri" w:cs="Calibri"/>
+          <w:b/>
+          <w:bCs/>
+          <w:kern w:val="0"/>
+          <w:sz w:val="24"/>
+          <w:szCs w:val="24"/>
+          <w:lang w:val="en-US"/>
+          <w14:ligatures w14:val="none"/>
+        </w:rPr>
+        <w:t>profesores</w:t>
+      </w:r>
+      <w:r>
+        <w:rPr>
+          <w:rFonts w:ascii="Calibri" w:eastAsia="Aptos" w:hAnsi="Calibri" w:cs="Calibri"/>
+          <w:kern w:val="0"/>
+          <w:sz w:val="24"/>
+          <w:szCs w:val="24"/>
+          <w:lang w:val="en-US"/>
+          <w14:ligatures w14:val="none"/>
+        </w:rPr>
+        <w:t xml:space="preserve"> de esas asignaturas </w:t>
+      </w:r>
+      <w:r>
+        <w:rPr>
+          <w:rFonts w:ascii="Calibri" w:eastAsia="Aptos" w:hAnsi="Calibri" w:cs="Calibri"/>
+          <w:b/>
+          <w:bCs/>
+          <w:kern w:val="0"/>
+          <w:sz w:val="24"/>
+          <w:szCs w:val="24"/>
+          <w:lang w:val="en-US"/>
+          <w14:ligatures w14:val="none"/>
+        </w:rPr>
+        <w:t>mencionan</w:t>
+      </w:r>
+      <w:r>
+        <w:rPr>
+          <w:rFonts w:ascii="Calibri" w:eastAsia="Aptos" w:hAnsi="Calibri" w:cs="Calibri"/>
+          <w:kern w:val="0"/>
+          <w:sz w:val="24"/>
+          <w:szCs w:val="24"/>
+          <w:lang w:val="en-US"/>
+          <w14:ligatures w14:val="none"/>
+        </w:rPr>
+        <w:t xml:space="preserve"> </w:t>
+      </w:r>
+      <w:r>
+        <w:rPr>
+          <w:rFonts w:ascii="Calibri" w:eastAsia="Aptos" w:hAnsi="Calibri" w:cs="Calibri"/>
+          <w:b/>
+          <w:bCs/>
+          <w:kern w:val="0"/>
+          <w:sz w:val="24"/>
+          <w:szCs w:val="24"/>
+          <w:lang w:val="en-US"/>
+          <w14:ligatures w14:val="none"/>
+        </w:rPr>
+        <w:t>brevemente</w:t>
+      </w:r>
+      <w:r>
+        <w:rPr>
+          <w:rFonts w:ascii="Calibri" w:eastAsia="Aptos" w:hAnsi="Calibri" w:cs="Calibri"/>
+          <w:kern w:val="0"/>
+          <w:sz w:val="24"/>
+          <w:szCs w:val="24"/>
+          <w:lang w:val="en-US"/>
+          <w14:ligatures w14:val="none"/>
+        </w:rPr>
+        <w:t xml:space="preserve"> de qué va, </w:t>
+      </w:r>
+      <w:r>
+        <w:rPr>
+          <w:rFonts w:ascii="Calibri" w:eastAsia="Aptos" w:hAnsi="Calibri" w:cs="Calibri"/>
+          <w:b/>
+          <w:bCs/>
+          <w:kern w:val="0"/>
+          <w:sz w:val="24"/>
+          <w:szCs w:val="24"/>
+          <w:lang w:val="en-US"/>
+          <w14:ligatures w14:val="none"/>
+        </w:rPr>
+        <w:t>reparten</w:t>
+      </w:r>
+      <w:r>
+        <w:rPr>
+          <w:rFonts w:ascii="Calibri" w:eastAsia="Aptos" w:hAnsi="Calibri" w:cs="Calibri"/>
+          <w:kern w:val="0"/>
+          <w:sz w:val="24"/>
+          <w:szCs w:val="24"/>
+          <w:lang w:val="en-US"/>
+          <w14:ligatures w14:val="none"/>
+        </w:rPr>
+        <w:t xml:space="preserve"> las </w:t>
+      </w:r>
+      <w:r>
+        <w:rPr>
+          <w:rFonts w:ascii="Calibri" w:eastAsia="Aptos" w:hAnsi="Calibri" w:cs="Calibri"/>
+          <w:b/>
+          <w:bCs/>
+          <w:kern w:val="0"/>
+          <w:sz w:val="24"/>
+          <w:szCs w:val="24"/>
+          <w:lang w:val="en-US"/>
+          <w14:ligatures w14:val="none"/>
+        </w:rPr>
+        <w:t>tarjetas</w:t>
+      </w:r>
+      <w:r>
+        <w:rPr>
+          <w:rFonts w:ascii="Calibri" w:eastAsia="Aptos" w:hAnsi="Calibri" w:cs="Calibri"/>
+          <w:kern w:val="0"/>
+          <w:sz w:val="24"/>
+          <w:szCs w:val="24"/>
+          <w:lang w:val="en-US"/>
+          <w14:ligatures w14:val="none"/>
+        </w:rPr>
+        <w:t xml:space="preserve"> para que nos puedan escribir, y </w:t>
+      </w:r>
+      <w:r>
+        <w:rPr>
+          <w:rFonts w:ascii="Calibri" w:eastAsia="Aptos" w:hAnsi="Calibri" w:cs="Calibri"/>
+          <w:b/>
+          <w:bCs/>
+          <w:kern w:val="0"/>
+          <w:sz w:val="24"/>
+          <w:szCs w:val="24"/>
+          <w:lang w:val="en-US"/>
+          <w14:ligatures w14:val="none"/>
+        </w:rPr>
+        <w:t>reanudan su clase habitual</w:t>
+      </w:r>
+      <w:r>
+        <w:rPr>
+          <w:rFonts w:ascii="Calibri" w:eastAsia="Aptos" w:hAnsi="Calibri" w:cs="Calibri"/>
+          <w:kern w:val="0"/>
+          <w:sz w:val="24"/>
+          <w:szCs w:val="24"/>
+          <w:lang w:val="en-US"/>
+          <w14:ligatures w14:val="none"/>
+        </w:rPr>
+        <w:t>.</w:t>
+      </w:r>
+    </w:p>
+    <w:p>
+      <w:pPr>
+        <w:spacing w:before="180" w:after="180" w:line="240" w:lineRule="auto"/>
+        <w:jc w:val="both"/>
+        <w:rPr>
+          <w:rFonts w:ascii="Calibri" w:eastAsia="Aptos" w:hAnsi="Calibri" w:cs="Calibri"/>
+          <w:kern w:val="0"/>
+          <w:sz w:val="24"/>
+          <w:szCs w:val="24"/>
+          <w:lang w:val="en-US"/>
+          <w14:ligatures w14:val="none"/>
+        </w:rPr>
+      </w:pPr>
+      <w:r>
+        <w:rPr>
+          <w:rFonts w:ascii="Calibri" w:eastAsia="Aptos" w:hAnsi="Calibri" w:cs="Calibri"/>
+          <w:kern w:val="0"/>
+          <w:sz w:val="24"/>
+          <w:szCs w:val="24"/>
+          <w:lang w:val="en-US"/>
+          <w14:ligatures w14:val="none"/>
+        </w:rPr>
+        <w:t xml:space="preserve">Como no estamos muy seguros de qué hacer, </w:t>
+      </w:r>
+      <w:r>
+        <w:rPr>
+          <w:rFonts w:ascii="Calibri" w:eastAsia="Aptos" w:hAnsi="Calibri" w:cs="Calibri"/>
+          <w:b/>
+          <w:bCs/>
+          <w:kern w:val="0"/>
+          <w:sz w:val="24"/>
+          <w:szCs w:val="24"/>
+          <w:lang w:val="en-US"/>
+          <w14:ligatures w14:val="none"/>
+        </w:rPr>
+        <w:t>vamos a probar todas</w:t>
+      </w:r>
+      <w:r>
+        <w:rPr>
+          <w:rFonts w:ascii="Calibri" w:eastAsia="Aptos" w:hAnsi="Calibri" w:cs="Calibri"/>
+          <w:kern w:val="0"/>
+          <w:sz w:val="24"/>
+          <w:szCs w:val="24"/>
+          <w:lang w:val="en-US"/>
+          <w14:ligatures w14:val="none"/>
+        </w:rPr>
+        <w:t>.</w:t>
       </w:r>
     </w:p>
     <w:p>
@@ -3963,7 +5608,7 @@
           <w:rFonts w:ascii="Calibri" w:hAnsi="Calibri" w:cs="Calibri"/>
         </w:rPr>
         <w:pict w14:anchorId="7442A8FB">
-          <v:rect id="_x0000_i1075" style="width:0;height:1.5pt" o:hralign="center" o:hrstd="t" o:hr="t"/>
+          <v:rect id="_x0000_i1030" style="width:0;height:1.5pt" o:hralign="center" o:hrstd="t" o:hr="t"/>
         </w:pict>
       </w:r>
     </w:p>
@@ -4408,6 +6053,31 @@
     </w:p>
     <w:p>
       <w:pPr>
+        <w:spacing w:before="180" w:after="180" w:line="240" w:lineRule="auto"/>
+        <w:jc w:val="both"/>
+        <w:rPr>
+          <w:rFonts w:ascii="Calibri" w:eastAsia="Aptos" w:hAnsi="Calibri" w:cs="Calibri"/>
+          <w:kern w:val="0"/>
+          <w:sz w:val="24"/>
+          <w:szCs w:val="24"/>
+          <w:lang w:val="en-US"/>
+          <w14:ligatures w14:val="none"/>
+        </w:rPr>
+      </w:pPr>
+      <w:r>
+        <w:rPr>
+          <w:rFonts w:ascii="Calibri" w:eastAsia="Aptos" w:hAnsi="Calibri" w:cs="Calibri"/>
+          <w:kern w:val="0"/>
+          <w:sz w:val="24"/>
+          <w:szCs w:val="24"/>
+          <w:lang w:val="en-US"/>
+          <w14:ligatures w14:val="none"/>
+        </w:rPr>
+        <w:t>Probablemente hay más pero no se nos ocurren.</w:t>
+      </w:r>
+    </w:p>
+    <w:p>
+      <w:pPr>
         <w:spacing w:after="200" w:line="240" w:lineRule="auto"/>
         <w:jc w:val="both"/>
         <w:rPr>
@@ -4424,7 +6094,7 @@
           <w:rFonts w:ascii="Calibri" w:hAnsi="Calibri" w:cs="Calibri"/>
         </w:rPr>
         <w:pict w14:anchorId="3C598FCF">
-          <v:rect id="_x0000_i1076" style="width:0;height:1.5pt" o:hralign="center" o:hrstd="t" o:hr="t"/>
+          <v:rect id="_x0000_i1031" style="width:0;height:1.5pt" o:hralign="center" o:hrstd="t" o:hr="t"/>
         </w:pict>
       </w:r>
     </w:p>
@@ -4598,7 +6268,7 @@
           <w:rFonts w:ascii="Calibri" w:hAnsi="Calibri" w:cs="Calibri"/>
         </w:rPr>
         <w:pict w14:anchorId="52EEBDF5">
-          <v:rect id="_x0000_i1077" style="width:0;height:1.5pt" o:hralign="center" o:hrstd="t" o:hr="t"/>
+          <v:rect id="_x0000_i1032" style="width:0;height:1.5pt" o:hralign="center" o:hrstd="t" o:hr="t"/>
         </w:pict>
       </w:r>
     </w:p>
@@ -4775,12 +6445,50 @@
           <w:lang w:val="en-US"/>
           <w14:ligatures w14:val="none"/>
         </w:rPr>
-        <w:t xml:space="preserve"> más allá de aprender a programar.</w:t>
+        <w:t xml:space="preserve"> más allá de </w:t>
+      </w:r>
+      <w:r>
+        <w:rPr>
+          <w:rFonts w:ascii="Calibri" w:eastAsia="Aptos" w:hAnsi="Calibri" w:cs="Calibri"/>
+          <w:kern w:val="0"/>
+          <w:sz w:val="24"/>
+          <w:szCs w:val="24"/>
+          <w:lang w:val="en-US"/>
+          <w14:ligatures w14:val="none"/>
+        </w:rPr>
+        <w:t xml:space="preserve">(solo) </w:t>
+      </w:r>
+      <w:r>
+        <w:rPr>
+          <w:rFonts w:ascii="Calibri" w:eastAsia="Aptos" w:hAnsi="Calibri" w:cs="Calibri"/>
+          <w:kern w:val="0"/>
+          <w:sz w:val="24"/>
+          <w:szCs w:val="24"/>
+          <w:lang w:val="en-US"/>
+          <w14:ligatures w14:val="none"/>
+        </w:rPr>
+        <w:t>aprender a programar.</w:t>
       </w:r>
     </w:p>
     <w:p>
       <w:pPr>
         <w:spacing w:after="200" w:line="240" w:lineRule="auto"/>
+      </w:pPr>
+      <w:r>
+        <w:pict w14:anchorId="2BFA3DF7">
+          <v:rect id="_x0000_i1033" style="width:0;height:1.5pt" o:hralign="center" o:hrstd="t" o:hr="t"/>
+        </w:pict>
+      </w:r>
+      <w:bookmarkEnd w:id="23"/>
+    </w:p>
+    <w:p>
+      <w:r>
+        <w:br w:type="page"/>
+      </w:r>
+    </w:p>
+    <w:p>
+      <w:pPr>
+        <w:spacing w:after="200" w:line="240" w:lineRule="auto"/>
         <w:rPr>
           <w:rFonts w:ascii="Aptos" w:eastAsia="Aptos" w:hAnsi="Aptos" w:cs="Times New Roman"/>
           <w:kern w:val="0"/>
@@ -4790,12 +6498,6 @@
           <w14:ligatures w14:val="none"/>
         </w:rPr>
       </w:pPr>
-      <w:r>
-        <w:pict w14:anchorId="2BFA3DF7">
-          <v:rect id="_x0000_i1078" style="width:0;height:1.5pt" o:hralign="center" o:hrstd="t" o:hr="t"/>
-        </w:pict>
-      </w:r>
-      <w:bookmarkEnd w:id="23"/>
     </w:p>
     <w:sectPr>
       <w:pgSz w:w="12240" w:h="15840"/>
@@ -4842,7 +6544,6 @@
         <w:docPartUnique/>
       </w:docPartObj>
     </w:sdtPr>
-    <w:sdtEndPr/>
     <w:sdtContent>
       <w:p>
         <w:pPr>
@@ -5331,6 +7032,118 @@
     </w:lvl>
   </w:abstractNum>
   <w:abstractNum w:abstractNumId="4" w15:restartNumberingAfterBreak="0">
+    <w:nsid w:val="509D6003"/>
+    <w:multiLevelType w:val="hybridMultilevel"/>
+    <w:tmpl w:val="C96EF5CC"/>
+    <w:lvl w:ilvl="0" w:tplc="B344C576">
+      <w:numFmt w:val="bullet"/>
+      <w:lvlText w:val="-"/>
+      <w:lvlJc w:val="left"/>
+      <w:pPr>
+        <w:ind w:left="720" w:hanging="360"/>
+      </w:pPr>
+      <w:rPr>
+        <w:rFonts w:ascii="Calibri" w:eastAsia="Aptos" w:hAnsi="Calibri" w:cs="Calibri" w:hint="default"/>
+      </w:rPr>
+    </w:lvl>
+    <w:lvl w:ilvl="1" w:tplc="08090003" w:tentative="1">
+      <w:start w:val="1"/>
+      <w:numFmt w:val="bullet"/>
+      <w:lvlText w:val="o"/>
+      <w:lvlJc w:val="left"/>
+      <w:pPr>
+        <w:ind w:left="1440" w:hanging="360"/>
+      </w:pPr>
+      <w:rPr>
+        <w:rFonts w:ascii="Courier New" w:hAnsi="Courier New" w:cs="Courier New" w:hint="default"/>
+      </w:rPr>
+    </w:lvl>
+    <w:lvl w:ilvl="2" w:tplc="08090005" w:tentative="1">
+      <w:start w:val="1"/>
+      <w:numFmt w:val="bullet"/>
+      <w:lvlText w:val=""/>
+      <w:lvlJc w:val="left"/>
+      <w:pPr>
+        <w:ind w:left="2160" w:hanging="360"/>
+      </w:pPr>
+      <w:rPr>
+        <w:rFonts w:ascii="Wingdings" w:hAnsi="Wingdings" w:hint="default"/>
+      </w:rPr>
+    </w:lvl>
+    <w:lvl w:ilvl="3" w:tplc="08090001" w:tentative="1">
+      <w:start w:val="1"/>
+      <w:numFmt w:val="bullet"/>
+      <w:lvlText w:val=""/>
+      <w:lvlJc w:val="left"/>
+      <w:pPr>
+        <w:ind w:left="2880" w:hanging="360"/>
+      </w:pPr>
+      <w:rPr>
+        <w:rFonts w:ascii="Symbol" w:hAnsi="Symbol" w:hint="default"/>
+      </w:rPr>
+    </w:lvl>
+    <w:lvl w:ilvl="4" w:tplc="08090003" w:tentative="1">
+      <w:start w:val="1"/>
+      <w:numFmt w:val="bullet"/>
+      <w:lvlText w:val="o"/>
+      <w:lvlJc w:val="left"/>
+      <w:pPr>
+        <w:ind w:left="3600" w:hanging="360"/>
+      </w:pPr>
+      <w:rPr>
+        <w:rFonts w:ascii="Courier New" w:hAnsi="Courier New" w:cs="Courier New" w:hint="default"/>
+      </w:rPr>
+    </w:lvl>
+    <w:lvl w:ilvl="5" w:tplc="08090005" w:tentative="1">
+      <w:start w:val="1"/>
+      <w:numFmt w:val="bullet"/>
+      <w:lvlText w:val=""/>
+      <w:lvlJc w:val="left"/>
+      <w:pPr>
+        <w:ind w:left="4320" w:hanging="360"/>
+      </w:pPr>
+      <w:rPr>
+        <w:rFonts w:ascii="Wingdings" w:hAnsi="Wingdings" w:hint="default"/>
+      </w:rPr>
+    </w:lvl>
+    <w:lvl w:ilvl="6" w:tplc="08090001" w:tentative="1">
+      <w:start w:val="1"/>
+      <w:numFmt w:val="bullet"/>
+      <w:lvlText w:val=""/>
+      <w:lvlJc w:val="left"/>
+      <w:pPr>
+        <w:ind w:left="5040" w:hanging="360"/>
+      </w:pPr>
+      <w:rPr>
+        <w:rFonts w:ascii="Symbol" w:hAnsi="Symbol" w:hint="default"/>
+      </w:rPr>
+    </w:lvl>
+    <w:lvl w:ilvl="7" w:tplc="08090003" w:tentative="1">
+      <w:start w:val="1"/>
+      <w:numFmt w:val="bullet"/>
+      <w:lvlText w:val="o"/>
+      <w:lvlJc w:val="left"/>
+      <w:pPr>
+        <w:ind w:left="5760" w:hanging="360"/>
+      </w:pPr>
+      <w:rPr>
+        <w:rFonts w:ascii="Courier New" w:hAnsi="Courier New" w:cs="Courier New" w:hint="default"/>
+      </w:rPr>
+    </w:lvl>
+    <w:lvl w:ilvl="8" w:tplc="08090005" w:tentative="1">
+      <w:start w:val="1"/>
+      <w:numFmt w:val="bullet"/>
+      <w:lvlText w:val=""/>
+      <w:lvlJc w:val="left"/>
+      <w:pPr>
+        <w:ind w:left="6480" w:hanging="360"/>
+      </w:pPr>
+      <w:rPr>
+        <w:rFonts w:ascii="Wingdings" w:hAnsi="Wingdings" w:hint="default"/>
+      </w:rPr>
+    </w:lvl>
+  </w:abstractNum>
+  <w:abstractNum w:abstractNumId="5" w15:restartNumberingAfterBreak="0">
     <w:nsid w:val="64B408BE"/>
     <w:multiLevelType w:val="hybridMultilevel"/>
     <w:tmpl w:val="1C94B924"/>
@@ -5443,7 +7256,7 @@
       </w:rPr>
     </w:lvl>
   </w:abstractNum>
-  <w:abstractNum w:abstractNumId="5" w15:restartNumberingAfterBreak="0">
+  <w:abstractNum w:abstractNumId="6" w15:restartNumberingAfterBreak="0">
     <w:nsid w:val="6A8C5DC7"/>
     <w:multiLevelType w:val="hybridMultilevel"/>
     <w:tmpl w:val="D1204AE0"/>
@@ -5556,7 +7369,120 @@
       </w:rPr>
     </w:lvl>
   </w:abstractNum>
-  <w:abstractNum w:abstractNumId="6" w15:restartNumberingAfterBreak="0">
+  <w:abstractNum w:abstractNumId="7" w15:restartNumberingAfterBreak="0">
+    <w:nsid w:val="6AEF1833"/>
+    <w:multiLevelType w:val="hybridMultilevel"/>
+    <w:tmpl w:val="D7E282E0"/>
+    <w:lvl w:ilvl="0" w:tplc="C00C3D36">
+      <w:start w:val="1"/>
+      <w:numFmt w:val="bullet"/>
+      <w:lvlText w:val=""/>
+      <w:lvlJc w:val="left"/>
+      <w:pPr>
+        <w:ind w:left="720" w:hanging="360"/>
+      </w:pPr>
+      <w:rPr>
+        <w:rFonts w:ascii="Symbol" w:hAnsi="Symbol" w:hint="default"/>
+      </w:rPr>
+    </w:lvl>
+    <w:lvl w:ilvl="1" w:tplc="08090003" w:tentative="1">
+      <w:start w:val="1"/>
+      <w:numFmt w:val="bullet"/>
+      <w:lvlText w:val="o"/>
+      <w:lvlJc w:val="left"/>
+      <w:pPr>
+        <w:ind w:left="1440" w:hanging="360"/>
+      </w:pPr>
+      <w:rPr>
+        <w:rFonts w:ascii="Courier New" w:hAnsi="Courier New" w:cs="Courier New" w:hint="default"/>
+      </w:rPr>
+    </w:lvl>
+    <w:lvl w:ilvl="2" w:tplc="08090005" w:tentative="1">
+      <w:start w:val="1"/>
+      <w:numFmt w:val="bullet"/>
+      <w:lvlText w:val=""/>
+      <w:lvlJc w:val="left"/>
+      <w:pPr>
+        <w:ind w:left="2160" w:hanging="360"/>
+      </w:pPr>
+      <w:rPr>
+        <w:rFonts w:ascii="Wingdings" w:hAnsi="Wingdings" w:hint="default"/>
+      </w:rPr>
+    </w:lvl>
+    <w:lvl w:ilvl="3" w:tplc="08090001" w:tentative="1">
+      <w:start w:val="1"/>
+      <w:numFmt w:val="bullet"/>
+      <w:lvlText w:val=""/>
+      <w:lvlJc w:val="left"/>
+      <w:pPr>
+        <w:ind w:left="2880" w:hanging="360"/>
+      </w:pPr>
+      <w:rPr>
+        <w:rFonts w:ascii="Symbol" w:hAnsi="Symbol" w:hint="default"/>
+      </w:rPr>
+    </w:lvl>
+    <w:lvl w:ilvl="4" w:tplc="08090003" w:tentative="1">
+      <w:start w:val="1"/>
+      <w:numFmt w:val="bullet"/>
+      <w:lvlText w:val="o"/>
+      <w:lvlJc w:val="left"/>
+      <w:pPr>
+        <w:ind w:left="3600" w:hanging="360"/>
+      </w:pPr>
+      <w:rPr>
+        <w:rFonts w:ascii="Courier New" w:hAnsi="Courier New" w:cs="Courier New" w:hint="default"/>
+      </w:rPr>
+    </w:lvl>
+    <w:lvl w:ilvl="5" w:tplc="08090005" w:tentative="1">
+      <w:start w:val="1"/>
+      <w:numFmt w:val="bullet"/>
+      <w:lvlText w:val=""/>
+      <w:lvlJc w:val="left"/>
+      <w:pPr>
+        <w:ind w:left="4320" w:hanging="360"/>
+      </w:pPr>
+      <w:rPr>
+        <w:rFonts w:ascii="Wingdings" w:hAnsi="Wingdings" w:hint="default"/>
+      </w:rPr>
+    </w:lvl>
+    <w:lvl w:ilvl="6" w:tplc="08090001" w:tentative="1">
+      <w:start w:val="1"/>
+      <w:numFmt w:val="bullet"/>
+      <w:lvlText w:val=""/>
+      <w:lvlJc w:val="left"/>
+      <w:pPr>
+        <w:ind w:left="5040" w:hanging="360"/>
+      </w:pPr>
+      <w:rPr>
+        <w:rFonts w:ascii="Symbol" w:hAnsi="Symbol" w:hint="default"/>
+      </w:rPr>
+    </w:lvl>
+    <w:lvl w:ilvl="7" w:tplc="08090003" w:tentative="1">
+      <w:start w:val="1"/>
+      <w:numFmt w:val="bullet"/>
+      <w:lvlText w:val="o"/>
+      <w:lvlJc w:val="left"/>
+      <w:pPr>
+        <w:ind w:left="5760" w:hanging="360"/>
+      </w:pPr>
+      <w:rPr>
+        <w:rFonts w:ascii="Courier New" w:hAnsi="Courier New" w:cs="Courier New" w:hint="default"/>
+      </w:rPr>
+    </w:lvl>
+    <w:lvl w:ilvl="8" w:tplc="08090005" w:tentative="1">
+      <w:start w:val="1"/>
+      <w:numFmt w:val="bullet"/>
+      <w:lvlText w:val=""/>
+      <w:lvlJc w:val="left"/>
+      <w:pPr>
+        <w:ind w:left="6480" w:hanging="360"/>
+      </w:pPr>
+      <w:rPr>
+        <w:rFonts w:ascii="Wingdings" w:hAnsi="Wingdings" w:hint="default"/>
+      </w:rPr>
+    </w:lvl>
+  </w:abstractNum>
+  <w:abstractNum w:abstractNumId="8" w15:restartNumberingAfterBreak="0">
     <w:nsid w:val="7FE5597E"/>
     <w:multiLevelType w:val="hybridMultilevel"/>
     <w:tmpl w:val="E0E8C512"/>
@@ -5706,16 +7632,22 @@
     <w:abstractNumId w:val="1"/>
   </w:num>
   <w:num w:numId="4" w16cid:durableId="146751795">
-    <w:abstractNumId w:val="6"/>
+    <w:abstractNumId w:val="8"/>
   </w:num>
   <w:num w:numId="5" w16cid:durableId="1207447744">
-    <w:abstractNumId w:val="5"/>
+    <w:abstractNumId w:val="6"/>
   </w:num>
   <w:num w:numId="6" w16cid:durableId="1591960593">
     <w:abstractNumId w:val="2"/>
   </w:num>
   <w:num w:numId="7" w16cid:durableId="639657262">
+    <w:abstractNumId w:val="5"/>
+  </w:num>
+  <w:num w:numId="8" w16cid:durableId="1553813477">
     <w:abstractNumId w:val="4"/>
+  </w:num>
+  <w:num w:numId="9" w16cid:durableId="1254583045">
+    <w:abstractNumId w:val="7"/>
   </w:num>
 </w:numbering>
 </file>
@@ -6896,6 +8828,18 @@
       <w:szCs w:val="21"/>
     </w:rPr>
   </w:style>
+  <w:style w:type="character" w:styleId="UnresolvedMention">
+    <w:name w:val="Unresolved Mention"/>
+    <w:basedOn w:val="DefaultParagraphFont"/>
+    <w:uiPriority w:val="99"/>
+    <w:semiHidden/>
+    <w:unhideWhenUsed/>
+    <w:rsid w:val="00015EC4"/>
+    <w:rPr>
+      <w:color w:val="605E5C"/>
+      <w:shd w:val="clear" w:color="auto" w:fill="E1DFDD"/>
+    </w:rPr>
+  </w:style>
 </w:styles>
 </file>
 

</xml_diff>